<commit_message>
add some changes in word file.
</commit_message>
<xml_diff>
--- a/תיעוד רטוב 1.docx
+++ b/תיעוד רטוב 1.docx
@@ -8,9 +8,10 @@
         <w:autoSpaceDN w:val="0"/>
         <w:bidi/>
         <w:adjustRightInd w:val="0"/>
-        <w:spacing w:after="0" w:line="240" w:lineRule="auto"/>
-        <w:rPr>
-          <w:rFonts w:ascii="Arial-BoldMT" w:cs="Arial-BoldMT"/>
+        <w:spacing w:after="0" w:line="360" w:lineRule="auto"/>
+        <w:jc w:val="center"/>
+        <w:rPr>
+          <w:rFonts w:ascii="David" w:hAnsi="David" w:cs="David"/>
           <w:b/>
           <w:bCs/>
           <w:sz w:val="24"/>
@@ -21,7 +22,7 @@
       </w:pPr>
       <w:r>
         <w:rPr>
-          <w:rFonts w:ascii="Arial-BoldMT" w:cs="Arial-BoldMT" w:hint="cs"/>
+          <w:rFonts w:ascii="David" w:hAnsi="David" w:cs="David"/>
           <w:b/>
           <w:bCs/>
           <w:sz w:val="24"/>
@@ -38,37 +39,55 @@
         <w:autoSpaceDN w:val="0"/>
         <w:bidi/>
         <w:adjustRightInd w:val="0"/>
-        <w:spacing w:after="0" w:line="240" w:lineRule="auto"/>
-        <w:rPr>
-          <w:rFonts w:ascii="Arial-BoldMT" w:cs="Arial-BoldMT"/>
-          <w:b/>
-          <w:bCs/>
-          <w:sz w:val="24"/>
-          <w:szCs w:val="24"/>
-          <w:rtl/>
-        </w:rPr>
-      </w:pPr>
-    </w:p>
-    <w:p>
-      <w:pPr>
-        <w:autoSpaceDE w:val="0"/>
-        <w:autoSpaceDN w:val="0"/>
-        <w:bidi/>
-        <w:adjustRightInd w:val="0"/>
-        <w:spacing w:after="0" w:line="240" w:lineRule="auto"/>
-        <w:rPr>
-          <w:rFonts w:ascii="Arial-BoldMT" w:cs="Arial-BoldMT"/>
-          <w:b/>
-          <w:bCs/>
-          <w:sz w:val="24"/>
-          <w:szCs w:val="24"/>
-        </w:rPr>
-      </w:pPr>
-      <w:r>
-        <w:rPr>
-          <w:rFonts w:ascii="Arial-BoldMT" w:cs="Arial-BoldMT" w:hint="cs"/>
-          <w:b/>
-          <w:bCs/>
+        <w:spacing w:after="0" w:line="360" w:lineRule="auto"/>
+        <w:rPr>
+          <w:rFonts w:ascii="David" w:hAnsi="David" w:cs="David"/>
+          <w:sz w:val="24"/>
+          <w:szCs w:val="24"/>
+          <w:rtl/>
+        </w:rPr>
+      </w:pPr>
+    </w:p>
+    <w:p>
+      <w:pPr>
+        <w:autoSpaceDE w:val="0"/>
+        <w:autoSpaceDN w:val="0"/>
+        <w:bidi/>
+        <w:adjustRightInd w:val="0"/>
+        <w:spacing w:after="0" w:line="360" w:lineRule="auto"/>
+        <w:rPr>
+          <w:rFonts w:ascii="David" w:hAnsi="David" w:cs="David"/>
+          <w:sz w:val="24"/>
+          <w:szCs w:val="24"/>
+          <w:rtl/>
+        </w:rPr>
+      </w:pPr>
+      <w:r>
+        <w:rPr>
+          <w:rFonts w:ascii="David" w:hAnsi="David" w:cs="David"/>
+          <w:sz w:val="24"/>
+          <w:szCs w:val="24"/>
+          <w:rtl/>
+        </w:rPr>
+        <w:t>מגישים:</w:t>
+      </w:r>
+    </w:p>
+    <w:p>
+      <w:pPr>
+        <w:autoSpaceDE w:val="0"/>
+        <w:autoSpaceDN w:val="0"/>
+        <w:bidi/>
+        <w:adjustRightInd w:val="0"/>
+        <w:spacing w:after="0" w:line="360" w:lineRule="auto"/>
+        <w:rPr>
+          <w:rFonts w:ascii="David" w:hAnsi="David" w:cs="David"/>
+          <w:sz w:val="24"/>
+          <w:szCs w:val="24"/>
+        </w:rPr>
+      </w:pPr>
+      <w:r>
+        <w:rPr>
+          <w:rFonts w:ascii="David" w:hAnsi="David" w:cs="David"/>
           <w:sz w:val="24"/>
           <w:szCs w:val="24"/>
           <w:rtl/>
@@ -78,9 +97,7 @@
       <w:proofErr w:type="spellStart"/>
       <w:r>
         <w:rPr>
-          <w:rFonts w:ascii="Arial-BoldMT" w:cs="Arial-BoldMT" w:hint="cs"/>
-          <w:b/>
-          <w:bCs/>
+          <w:rFonts w:ascii="David" w:hAnsi="David" w:cs="David"/>
           <w:sz w:val="24"/>
           <w:szCs w:val="24"/>
           <w:rtl/>
@@ -90,272 +107,222 @@
       <w:proofErr w:type="spellEnd"/>
       <w:r>
         <w:rPr>
-          <w:rFonts w:ascii="Arial-BoldMT" w:cs="Arial-BoldMT" w:hint="cs"/>
-          <w:b/>
-          <w:bCs/>
-          <w:sz w:val="24"/>
-          <w:szCs w:val="24"/>
-          <w:rtl/>
+          <w:rFonts w:ascii="David" w:hAnsi="David" w:cs="David"/>
+          <w:sz w:val="24"/>
+          <w:szCs w:val="24"/>
+          <w:rtl/>
+        </w:rPr>
+        <w:t xml:space="preserve"> הוף – 337770572</w:t>
+      </w:r>
+    </w:p>
+    <w:p>
+      <w:pPr>
+        <w:autoSpaceDE w:val="0"/>
+        <w:autoSpaceDN w:val="0"/>
+        <w:bidi/>
+        <w:adjustRightInd w:val="0"/>
+        <w:spacing w:after="0" w:line="360" w:lineRule="auto"/>
+        <w:rPr>
+          <w:rFonts w:ascii="David" w:hAnsi="David" w:cs="David"/>
+          <w:sz w:val="24"/>
+          <w:szCs w:val="24"/>
+        </w:rPr>
+      </w:pPr>
+      <w:r>
+        <w:rPr>
+          <w:rFonts w:ascii="David" w:hAnsi="David" w:cs="David"/>
+          <w:sz w:val="24"/>
+          <w:szCs w:val="24"/>
+          <w:rtl/>
+        </w:rPr>
+        <w:t>חן דודאי  – 308243393</w:t>
+      </w:r>
+    </w:p>
+    <w:p>
+      <w:pPr>
+        <w:autoSpaceDE w:val="0"/>
+        <w:autoSpaceDN w:val="0"/>
+        <w:bidi/>
+        <w:adjustRightInd w:val="0"/>
+        <w:spacing w:after="0" w:line="360" w:lineRule="auto"/>
+        <w:rPr>
+          <w:rFonts w:ascii="David" w:hAnsi="David" w:cs="David"/>
+          <w:sz w:val="24"/>
+          <w:szCs w:val="24"/>
+          <w:rtl/>
+        </w:rPr>
+      </w:pPr>
+    </w:p>
+    <w:p>
+      <w:pPr>
+        <w:autoSpaceDE w:val="0"/>
+        <w:autoSpaceDN w:val="0"/>
+        <w:bidi/>
+        <w:adjustRightInd w:val="0"/>
+        <w:spacing w:after="0" w:line="360" w:lineRule="auto"/>
+        <w:rPr>
+          <w:rFonts w:ascii="David" w:hAnsi="David" w:cs="David"/>
+          <w:sz w:val="24"/>
+          <w:szCs w:val="24"/>
+          <w:rtl/>
+        </w:rPr>
+      </w:pPr>
+    </w:p>
+    <w:p>
+      <w:pPr>
+        <w:autoSpaceDE w:val="0"/>
+        <w:autoSpaceDN w:val="0"/>
+        <w:bidi/>
+        <w:adjustRightInd w:val="0"/>
+        <w:spacing w:after="0" w:line="360" w:lineRule="auto"/>
+        <w:rPr>
+          <w:rFonts w:ascii="David" w:hAnsi="David" w:cs="David"/>
+          <w:sz w:val="24"/>
+          <w:szCs w:val="24"/>
+          <w:rtl/>
+        </w:rPr>
+      </w:pPr>
+      <w:r>
+        <w:rPr>
+          <w:rFonts w:ascii="David" w:hAnsi="David" w:cs="David"/>
+          <w:sz w:val="24"/>
+          <w:szCs w:val="24"/>
+          <w:rtl/>
+        </w:rPr>
+        <w:br/>
+      </w:r>
+      <w:r>
+        <w:rPr>
+          <w:rFonts w:ascii="David" w:hAnsi="David" w:cs="David"/>
+          <w:sz w:val="24"/>
+          <w:szCs w:val="24"/>
+          <w:rtl/>
+        </w:rPr>
+        <w:t xml:space="preserve">תכנית </w:t>
+      </w:r>
+      <w:r>
+        <w:rPr>
+          <w:rFonts w:ascii="David" w:hAnsi="David" w:cs="David"/>
+          <w:sz w:val="24"/>
+          <w:szCs w:val="24"/>
+        </w:rPr>
+        <w:t>smash</w:t>
+      </w:r>
+      <w:r>
+        <w:rPr>
+          <w:rFonts w:ascii="David" w:hAnsi="David" w:cs="David"/>
+          <w:sz w:val="24"/>
+          <w:szCs w:val="24"/>
+          <w:rtl/>
+        </w:rPr>
+        <w:t xml:space="preserve"> שע</w:t>
+      </w:r>
+      <w:r>
+        <w:rPr>
+          <w:rFonts w:ascii="David" w:hAnsi="David" w:cs="David"/>
+          <w:sz w:val="24"/>
+          <w:szCs w:val="24"/>
+          <w:rtl/>
+        </w:rPr>
+        <w:t>ש</w:t>
+      </w:r>
+      <w:r>
+        <w:rPr>
+          <w:rFonts w:ascii="David" w:hAnsi="David" w:cs="David"/>
+          <w:sz w:val="24"/>
+          <w:szCs w:val="24"/>
+          <w:rtl/>
+        </w:rPr>
+        <w:t>ינו מתפקדת כ</w:t>
+      </w:r>
+      <w:r>
+        <w:rPr>
+          <w:rFonts w:ascii="David" w:hAnsi="David" w:cs="David" w:hint="cs"/>
+          <w:sz w:val="24"/>
+          <w:szCs w:val="24"/>
+          <w:rtl/>
+        </w:rPr>
+        <w:t>-</w:t>
+      </w:r>
+      <w:r>
+        <w:rPr>
+          <w:rFonts w:ascii="David" w:hAnsi="David" w:cs="David"/>
+          <w:sz w:val="24"/>
+          <w:szCs w:val="24"/>
+        </w:rPr>
+        <w:t>command shell</w:t>
+      </w:r>
+      <w:r>
+        <w:rPr>
+          <w:rFonts w:ascii="David" w:hAnsi="David" w:cs="David"/>
+          <w:sz w:val="24"/>
+          <w:szCs w:val="24"/>
         </w:rPr>
         <w:t xml:space="preserve"> </w:t>
       </w:r>
-      <w:proofErr w:type="spellStart"/>
-      <w:r>
-        <w:rPr>
-          <w:rFonts w:ascii="Arial-BoldMT" w:cs="Arial-BoldMT" w:hint="cs"/>
-          <w:b/>
-          <w:bCs/>
-          <w:sz w:val="24"/>
-          <w:szCs w:val="24"/>
-          <w:rtl/>
-        </w:rPr>
-        <w:t>הוף</w:t>
-      </w:r>
-      <w:proofErr w:type="spellEnd"/>
-      <w:r>
-        <w:rPr>
-          <w:rFonts w:ascii="Arial-BoldMT" w:cs="Arial-BoldMT"/>
-          <w:b/>
-          <w:bCs/>
-          <w:sz w:val="24"/>
-          <w:szCs w:val="24"/>
-          <w:rtl/>
-        </w:rPr>
-        <w:t xml:space="preserve"> </w:t>
-      </w:r>
-      <w:r>
-        <w:rPr>
-          <w:rFonts w:ascii="Arial-BoldMT" w:cs="Arial-BoldMT" w:hint="cs"/>
-          <w:b/>
-          <w:bCs/>
-          <w:sz w:val="24"/>
-          <w:szCs w:val="24"/>
-          <w:rtl/>
-        </w:rPr>
-        <w:t>–</w:t>
-      </w:r>
-      <w:r>
-        <w:rPr>
-          <w:rFonts w:ascii="Arial-BoldMT" w:cs="Arial-BoldMT"/>
-          <w:b/>
-          <w:bCs/>
-          <w:sz w:val="24"/>
-          <w:szCs w:val="24"/>
-          <w:rtl/>
-        </w:rPr>
-        <w:t xml:space="preserve"> </w:t>
-      </w:r>
-      <w:r>
-        <w:rPr>
-          <w:rFonts w:ascii="Arial-BoldMT" w:cs="Arial-BoldMT" w:hint="cs"/>
-          <w:b/>
-          <w:bCs/>
-          <w:sz w:val="24"/>
-          <w:szCs w:val="24"/>
-          <w:rtl/>
-        </w:rPr>
-        <w:t>337770572</w:t>
-      </w:r>
-    </w:p>
-    <w:p>
-      <w:pPr>
-        <w:autoSpaceDE w:val="0"/>
-        <w:autoSpaceDN w:val="0"/>
-        <w:bidi/>
-        <w:adjustRightInd w:val="0"/>
-        <w:spacing w:after="0" w:line="240" w:lineRule="auto"/>
-        <w:rPr>
-          <w:rFonts w:ascii="Arial-BoldMT" w:cs="Arial-BoldMT"/>
-          <w:b/>
-          <w:bCs/>
-          <w:sz w:val="24"/>
-          <w:szCs w:val="24"/>
-        </w:rPr>
-      </w:pPr>
-      <w:r>
-        <w:rPr>
-          <w:rFonts w:ascii="Arial-BoldMT" w:cs="Arial-BoldMT" w:hint="cs"/>
-          <w:b/>
-          <w:bCs/>
-          <w:sz w:val="24"/>
-          <w:szCs w:val="24"/>
-          <w:rtl/>
-        </w:rPr>
-        <w:t xml:space="preserve">חן דודאי </w:t>
-      </w:r>
-      <w:r>
-        <w:rPr>
-          <w:rFonts w:ascii="Arial-BoldMT" w:cs="Arial-BoldMT"/>
-          <w:b/>
-          <w:bCs/>
-          <w:sz w:val="24"/>
-          <w:szCs w:val="24"/>
-          <w:rtl/>
-        </w:rPr>
-        <w:t xml:space="preserve"> </w:t>
-      </w:r>
-      <w:r>
-        <w:rPr>
-          <w:rFonts w:ascii="Arial-BoldMT" w:cs="Arial-BoldMT" w:hint="cs"/>
-          <w:b/>
-          <w:bCs/>
-          <w:sz w:val="24"/>
-          <w:szCs w:val="24"/>
-          <w:rtl/>
-        </w:rPr>
-        <w:t>–</w:t>
-      </w:r>
-      <w:r>
-        <w:rPr>
-          <w:rFonts w:ascii="Arial-BoldMT" w:cs="Arial-BoldMT"/>
-          <w:b/>
-          <w:bCs/>
-          <w:sz w:val="24"/>
-          <w:szCs w:val="24"/>
-          <w:rtl/>
-        </w:rPr>
-        <w:t xml:space="preserve"> </w:t>
-      </w:r>
-      <w:r>
-        <w:rPr>
-          <w:rFonts w:ascii="Arial-BoldMT" w:cs="Arial-BoldMT" w:hint="cs"/>
-          <w:b/>
-          <w:bCs/>
-          <w:sz w:val="24"/>
-          <w:szCs w:val="24"/>
-          <w:rtl/>
-        </w:rPr>
-        <w:t>308243393</w:t>
-      </w:r>
-    </w:p>
-    <w:p>
-      <w:pPr>
-        <w:autoSpaceDE w:val="0"/>
-        <w:autoSpaceDN w:val="0"/>
-        <w:bidi/>
-        <w:adjustRightInd w:val="0"/>
-        <w:spacing w:after="0" w:line="240" w:lineRule="auto"/>
-        <w:rPr>
-          <w:rFonts w:ascii="Calibri" w:hAnsi="Calibri" w:cs="Times New Roman" w:hint="cs"/>
-          <w:sz w:val="24"/>
-          <w:szCs w:val="24"/>
-          <w:rtl/>
-        </w:rPr>
-      </w:pPr>
-      <w:r>
-        <w:rPr>
-          <w:rFonts w:ascii="Calibri" w:hAnsi="Calibri" w:cs="Times New Roman" w:hint="cs"/>
-          <w:sz w:val="24"/>
-          <w:szCs w:val="24"/>
-          <w:rtl/>
-        </w:rPr>
-        <w:t xml:space="preserve">תכנית </w:t>
-      </w:r>
-      <w:r>
-        <w:rPr>
-          <w:rFonts w:ascii="Calibri" w:hAnsi="Calibri" w:cs="Times New Roman"/>
-          <w:sz w:val="24"/>
-          <w:szCs w:val="24"/>
-        </w:rPr>
-        <w:t>smash</w:t>
-      </w:r>
-      <w:r>
-        <w:rPr>
-          <w:rFonts w:ascii="Calibri" w:hAnsi="Calibri" w:cs="Times New Roman" w:hint="cs"/>
-          <w:sz w:val="24"/>
-          <w:szCs w:val="24"/>
-          <w:rtl/>
-        </w:rPr>
-        <w:t xml:space="preserve"> שעינו מתפקדת כ</w:t>
-      </w:r>
-      <w:r>
-        <w:rPr>
-          <w:rFonts w:ascii="Calibri" w:hAnsi="Calibri" w:cs="Times New Roman"/>
-          <w:sz w:val="24"/>
-          <w:szCs w:val="24"/>
-        </w:rPr>
-        <w:t>command shell(or command prompt)</w:t>
-      </w:r>
-      <w:r>
-        <w:rPr>
-          <w:rFonts w:ascii="Calibri" w:hAnsi="Calibri" w:cs="Times New Roman" w:hint="cs"/>
-          <w:sz w:val="24"/>
-          <w:szCs w:val="24"/>
-          <w:rtl/>
-        </w:rPr>
-        <w:t>,כלומר, היא מסוגלת להריץ קבצי הרצה(אם הם קיימים) ולבצע מספר פקודת מובנות.</w:t>
-      </w:r>
-    </w:p>
-    <w:p>
-      <w:pPr>
-        <w:autoSpaceDE w:val="0"/>
-        <w:autoSpaceDN w:val="0"/>
-        <w:bidi/>
-        <w:adjustRightInd w:val="0"/>
-        <w:spacing w:after="0" w:line="240" w:lineRule="auto"/>
-        <w:rPr>
-          <w:rFonts w:cs="ArialMT"/>
-          <w:rtl/>
-        </w:rPr>
-      </w:pPr>
-      <w:r>
-        <w:rPr>
-          <w:rFonts w:ascii="ArialMT" w:cs="ArialMT" w:hint="cs"/>
-          <w:rtl/>
-        </w:rPr>
-        <w:t>התוכנית</w:t>
-      </w:r>
-      <w:r>
-        <w:rPr>
-          <w:rFonts w:ascii="ArialMT" w:cs="ArialMT"/>
-          <w:rtl/>
-        </w:rPr>
-        <w:t xml:space="preserve"> </w:t>
-      </w:r>
-      <w:r>
-        <w:rPr>
-          <w:rFonts w:ascii="ArialMT" w:cs="ArialMT" w:hint="cs"/>
-          <w:rtl/>
-        </w:rPr>
-        <w:t>מכילה</w:t>
-      </w:r>
-      <w:r>
-        <w:rPr>
-          <w:rFonts w:ascii="ArialMT" w:cs="ArialMT"/>
-          <w:rtl/>
-        </w:rPr>
-        <w:t xml:space="preserve"> </w:t>
-      </w:r>
-      <w:r>
-        <w:rPr>
-          <w:rFonts w:ascii="ArialMT" w:cs="ArialMT" w:hint="cs"/>
-          <w:rtl/>
-        </w:rPr>
-        <w:t>שלושה</w:t>
-      </w:r>
-      <w:r>
-        <w:rPr>
-          <w:rFonts w:ascii="ArialMT" w:cs="ArialMT"/>
-          <w:rtl/>
-        </w:rPr>
-        <w:t xml:space="preserve"> </w:t>
-      </w:r>
-      <w:r>
-        <w:rPr>
-          <w:rFonts w:ascii="ArialMT" w:cs="ArialMT" w:hint="cs"/>
-          <w:rtl/>
-        </w:rPr>
-        <w:t xml:space="preserve">קבצי </w:t>
-      </w:r>
-      <w:r>
-        <w:rPr>
-          <w:rFonts w:cs="ArialMT"/>
+      <w:r>
+        <w:rPr>
+          <w:rFonts w:ascii="David" w:hAnsi="David" w:cs="David"/>
+          <w:sz w:val="24"/>
+          <w:szCs w:val="24"/>
+        </w:rPr>
+        <w:t>(or command prompt)</w:t>
+      </w:r>
+      <w:r>
+        <w:rPr>
+          <w:rFonts w:ascii="David" w:hAnsi="David" w:cs="David"/>
+          <w:sz w:val="24"/>
+          <w:szCs w:val="24"/>
+          <w:rtl/>
+        </w:rPr>
+        <w:t xml:space="preserve">. </w:t>
+      </w:r>
+      <w:r>
+        <w:rPr>
+          <w:rFonts w:ascii="David" w:hAnsi="David" w:cs="David"/>
+          <w:sz w:val="24"/>
+          <w:szCs w:val="24"/>
+          <w:rtl/>
+        </w:rPr>
+        <w:t>כלומר, היא מסוגלת להריץ קבצי הרצה(אם הם קיימים) ולבצע מספר פקודת מובנות.</w:t>
+      </w:r>
+    </w:p>
+    <w:p>
+      <w:pPr>
+        <w:autoSpaceDE w:val="0"/>
+        <w:autoSpaceDN w:val="0"/>
+        <w:bidi/>
+        <w:adjustRightInd w:val="0"/>
+        <w:spacing w:after="0" w:line="360" w:lineRule="auto"/>
+        <w:rPr>
+          <w:rFonts w:ascii="David" w:hAnsi="David" w:cs="David"/>
+          <w:sz w:val="24"/>
+          <w:szCs w:val="24"/>
+          <w:rtl/>
+        </w:rPr>
+      </w:pPr>
+      <w:r>
+        <w:rPr>
+          <w:rFonts w:ascii="David" w:hAnsi="David" w:cs="David"/>
+          <w:sz w:val="24"/>
+          <w:szCs w:val="24"/>
+          <w:rtl/>
+        </w:rPr>
+        <w:t xml:space="preserve">התוכנית מכילה שלושה קבצי </w:t>
+      </w:r>
+      <w:r>
+        <w:rPr>
+          <w:rFonts w:ascii="David" w:hAnsi="David" w:cs="David"/>
+          <w:sz w:val="24"/>
+          <w:szCs w:val="24"/>
         </w:rPr>
         <w:t>c</w:t>
       </w:r>
       <w:r>
         <w:rPr>
-          <w:rFonts w:cs="ArialMT" w:hint="cs"/>
+          <w:rFonts w:ascii="David" w:hAnsi="David" w:cs="David"/>
+          <w:sz w:val="24"/>
+          <w:szCs w:val="24"/>
           <w:rtl/>
         </w:rPr>
         <w:t>:</w:t>
@@ -367,16 +334,18 @@
         <w:autoSpaceDN w:val="0"/>
         <w:bidi/>
         <w:adjustRightInd w:val="0"/>
-        <w:spacing w:after="0" w:line="240" w:lineRule="auto"/>
-        <w:rPr>
-          <w:rFonts w:cs="ArialMT"/>
-          <w:rtl/>
-        </w:rPr>
-      </w:pPr>
-    </w:p>
-    <w:p>
-      <w:pPr>
-        <w:pStyle w:val="ListParagraph"/>
+        <w:spacing w:after="0" w:line="360" w:lineRule="auto"/>
+        <w:rPr>
+          <w:rFonts w:ascii="David" w:hAnsi="David" w:cs="David"/>
+          <w:sz w:val="24"/>
+          <w:szCs w:val="24"/>
+          <w:rtl/>
+        </w:rPr>
+      </w:pPr>
+    </w:p>
+    <w:p>
+      <w:pPr>
+        <w:pStyle w:val="a3"/>
         <w:numPr>
           <w:ilvl w:val="0"/>
           <w:numId w:val="1"/>
@@ -385,14 +354,18 @@
         <w:autoSpaceDN w:val="0"/>
         <w:bidi/>
         <w:adjustRightInd w:val="0"/>
-        <w:spacing w:after="0" w:line="240" w:lineRule="auto"/>
-        <w:rPr>
-          <w:rFonts w:cs="ArialMT"/>
-        </w:rPr>
-      </w:pPr>
-      <w:r>
-        <w:rPr>
-          <w:rFonts w:cs="ArialMT" w:hint="cs"/>
+        <w:spacing w:after="0" w:line="360" w:lineRule="auto"/>
+        <w:rPr>
+          <w:rFonts w:ascii="David" w:hAnsi="David" w:cs="David"/>
+          <w:sz w:val="24"/>
+          <w:szCs w:val="24"/>
+        </w:rPr>
+      </w:pPr>
+      <w:r>
+        <w:rPr>
+          <w:rFonts w:ascii="David" w:hAnsi="David" w:cs="David"/>
+          <w:sz w:val="24"/>
+          <w:szCs w:val="24"/>
           <w:rtl/>
         </w:rPr>
         <w:t xml:space="preserve">קובץ </w:t>
@@ -400,7 +373,9 @@
       <w:proofErr w:type="spellStart"/>
       <w:r>
         <w:rPr>
-          <w:rFonts w:cs="ArialMT"/>
+          <w:rFonts w:ascii="David" w:hAnsi="David" w:cs="David"/>
+          <w:sz w:val="24"/>
+          <w:szCs w:val="24"/>
         </w:rPr>
         <w:t>smash.c</w:t>
       </w:r>
@@ -408,19 +383,24 @@
     </w:p>
     <w:p>
       <w:pPr>
-        <w:pStyle w:val="ListParagraph"/>
-        <w:autoSpaceDE w:val="0"/>
-        <w:autoSpaceDN w:val="0"/>
-        <w:bidi/>
-        <w:adjustRightInd w:val="0"/>
-        <w:spacing w:after="0" w:line="240" w:lineRule="auto"/>
-        <w:rPr>
-          <w:rFonts w:cs="ArialMT"/>
-        </w:rPr>
-      </w:pPr>
-      <w:r>
-        <w:rPr>
-          <w:rFonts w:cs="ArialMT" w:hint="cs"/>
+        <w:pStyle w:val="a3"/>
+        <w:autoSpaceDE w:val="0"/>
+        <w:autoSpaceDN w:val="0"/>
+        <w:bidi/>
+        <w:adjustRightInd w:val="0"/>
+        <w:spacing w:after="0" w:line="360" w:lineRule="auto"/>
+        <w:rPr>
+          <w:rFonts w:ascii="David" w:hAnsi="David" w:cs="David" w:hint="cs"/>
+          <w:sz w:val="24"/>
+          <w:szCs w:val="24"/>
+          <w:rtl/>
+        </w:rPr>
+      </w:pPr>
+      <w:r>
+        <w:rPr>
+          <w:rFonts w:ascii="David" w:hAnsi="David" w:cs="David"/>
+          <w:sz w:val="24"/>
+          <w:szCs w:val="24"/>
           <w:rtl/>
         </w:rPr>
         <w:t xml:space="preserve">מכיל את </w:t>
@@ -428,7 +408,9 @@
       <w:proofErr w:type="spellStart"/>
       <w:r>
         <w:rPr>
-          <w:rFonts w:cs="ArialMT" w:hint="cs"/>
+          <w:rFonts w:ascii="David" w:hAnsi="David" w:cs="David"/>
+          <w:sz w:val="24"/>
+          <w:szCs w:val="24"/>
           <w:rtl/>
         </w:rPr>
         <w:t>התכנית</w:t>
@@ -436,54 +418,133 @@
       <w:proofErr w:type="spellEnd"/>
       <w:r>
         <w:rPr>
-          <w:rFonts w:cs="ArialMT" w:hint="cs"/>
-          <w:rtl/>
-        </w:rPr>
-        <w:t xml:space="preserve"> הרשית(תהליך האב), אשר מקבל כקלט שורה(פקודה מהמשתמש) או איתות. במקרה של פקדוה, </w:t>
-      </w:r>
-      <w:r>
-        <w:rPr>
-          <w:rFonts w:cs="ArialMT"/>
+          <w:rFonts w:ascii="David" w:hAnsi="David" w:cs="David"/>
+          <w:sz w:val="24"/>
+          <w:szCs w:val="24"/>
+          <w:rtl/>
+        </w:rPr>
+        <w:t xml:space="preserve"> הרשית</w:t>
+      </w:r>
+      <w:r>
+        <w:rPr>
+          <w:rFonts w:ascii="David" w:hAnsi="David" w:cs="David" w:hint="cs"/>
+          <w:sz w:val="24"/>
+          <w:szCs w:val="24"/>
+          <w:rtl/>
+        </w:rPr>
+        <w:t xml:space="preserve"> </w:t>
+      </w:r>
+      <w:r>
+        <w:rPr>
+          <w:rFonts w:ascii="David" w:hAnsi="David" w:cs="David"/>
+          <w:sz w:val="24"/>
+          <w:szCs w:val="24"/>
+          <w:rtl/>
+        </w:rPr>
+        <w:t>(תהליך האב), אשר מקבל כקלט שורה</w:t>
+      </w:r>
+      <w:r>
+        <w:rPr>
+          <w:rFonts w:ascii="David" w:hAnsi="David" w:cs="David" w:hint="cs"/>
+          <w:sz w:val="24"/>
+          <w:szCs w:val="24"/>
+          <w:rtl/>
+        </w:rPr>
+        <w:t xml:space="preserve"> </w:t>
+      </w:r>
+      <w:r>
+        <w:rPr>
+          <w:rFonts w:ascii="David" w:hAnsi="David" w:cs="David"/>
+          <w:sz w:val="24"/>
+          <w:szCs w:val="24"/>
+          <w:rtl/>
+        </w:rPr>
+        <w:t xml:space="preserve">(פקודה מהמשתמש) או איתות. במקרה של </w:t>
+      </w:r>
+      <w:r>
+        <w:rPr>
+          <w:rFonts w:ascii="David" w:hAnsi="David" w:cs="David" w:hint="cs"/>
+          <w:sz w:val="24"/>
+          <w:szCs w:val="24"/>
+          <w:rtl/>
+        </w:rPr>
+        <w:t>פקודה</w:t>
+      </w:r>
+      <w:r>
+        <w:rPr>
+          <w:rFonts w:ascii="David" w:hAnsi="David" w:cs="David"/>
+          <w:sz w:val="24"/>
+          <w:szCs w:val="24"/>
+          <w:rtl/>
+        </w:rPr>
+        <w:t xml:space="preserve">, </w:t>
+      </w:r>
+      <w:r>
+        <w:rPr>
+          <w:rFonts w:ascii="David" w:hAnsi="David" w:cs="David"/>
+          <w:sz w:val="24"/>
+          <w:szCs w:val="24"/>
         </w:rPr>
         <w:t>smash</w:t>
       </w:r>
       <w:r>
         <w:rPr>
-          <w:rFonts w:cs="ArialMT" w:hint="cs"/>
+          <w:rFonts w:ascii="David" w:hAnsi="David" w:cs="David"/>
+          <w:sz w:val="24"/>
+          <w:szCs w:val="24"/>
           <w:rtl/>
         </w:rPr>
         <w:t xml:space="preserve"> תנסה להריץ אותה ע"י קריאות לפונקציות ב</w:t>
       </w:r>
       <w:r>
         <w:rPr>
-          <w:rFonts w:cs="ArialMT"/>
+          <w:rFonts w:ascii="David" w:hAnsi="David" w:cs="David" w:hint="cs"/>
+          <w:sz w:val="24"/>
+          <w:szCs w:val="24"/>
+          <w:rtl/>
+        </w:rPr>
+        <w:t xml:space="preserve">- </w:t>
+      </w:r>
+      <w:r>
+        <w:rPr>
+          <w:rFonts w:ascii="David" w:hAnsi="David" w:cs="David"/>
+          <w:sz w:val="24"/>
+          <w:szCs w:val="24"/>
         </w:rPr>
         <w:t xml:space="preserve"> </w:t>
       </w:r>
       <w:proofErr w:type="spellStart"/>
       <w:r>
         <w:rPr>
-          <w:rFonts w:cs="ArialMT"/>
+          <w:rFonts w:ascii="David" w:hAnsi="David" w:cs="David"/>
+          <w:sz w:val="24"/>
+          <w:szCs w:val="24"/>
         </w:rPr>
         <w:t>command.c</w:t>
       </w:r>
       <w:proofErr w:type="spellEnd"/>
       <w:r>
         <w:rPr>
-          <w:rFonts w:cs="ArialMT" w:hint="cs"/>
+          <w:rFonts w:ascii="David" w:hAnsi="David" w:cs="David"/>
+          <w:sz w:val="24"/>
+          <w:szCs w:val="24"/>
           <w:rtl/>
         </w:rPr>
         <w:t xml:space="preserve">. במקרה של איתות, האיתות תטופל ע"י </w:t>
       </w:r>
       <w:r>
         <w:rPr>
-          <w:rFonts w:cs="ArialMT"/>
+          <w:rFonts w:ascii="David" w:hAnsi="David" w:cs="David"/>
+          <w:sz w:val="24"/>
+          <w:szCs w:val="24"/>
         </w:rPr>
         <w:t>handler</w:t>
       </w:r>
       <w:r>
         <w:rPr>
-          <w:rFonts w:cs="ArialMT" w:hint="cs"/>
+          <w:rFonts w:ascii="David" w:hAnsi="David" w:cs="David"/>
+          <w:sz w:val="24"/>
+          <w:szCs w:val="24"/>
           <w:rtl/>
         </w:rPr>
         <w:t xml:space="preserve"> אשר מוגדר ב</w:t>
@@ -491,15 +552,26 @@
       <w:proofErr w:type="spellStart"/>
       <w:r>
         <w:rPr>
-          <w:rFonts w:cs="ArialMT"/>
+          <w:rFonts w:ascii="David" w:hAnsi="David" w:cs="David"/>
+          <w:sz w:val="24"/>
+          <w:szCs w:val="24"/>
         </w:rPr>
         <w:t>signals.c</w:t>
       </w:r>
       <w:proofErr w:type="spellEnd"/>
-    </w:p>
-    <w:p>
-      <w:pPr>
-        <w:pStyle w:val="ListParagraph"/>
+      <w:r>
+        <w:rPr>
+          <w:rFonts w:ascii="David" w:hAnsi="David" w:cs="David" w:hint="cs"/>
+          <w:sz w:val="24"/>
+          <w:szCs w:val="24"/>
+          <w:rtl/>
+        </w:rPr>
+        <w:t>.</w:t>
+      </w:r>
+    </w:p>
+    <w:p>
+      <w:pPr>
+        <w:pStyle w:val="a3"/>
         <w:numPr>
           <w:ilvl w:val="0"/>
           <w:numId w:val="1"/>
@@ -508,14 +580,18 @@
         <w:autoSpaceDN w:val="0"/>
         <w:bidi/>
         <w:adjustRightInd w:val="0"/>
-        <w:spacing w:after="0" w:line="240" w:lineRule="auto"/>
-        <w:rPr>
-          <w:rFonts w:cs="ArialMT"/>
-        </w:rPr>
-      </w:pPr>
-      <w:r>
-        <w:rPr>
-          <w:rFonts w:cs="ArialMT" w:hint="cs"/>
+        <w:spacing w:after="0" w:line="360" w:lineRule="auto"/>
+        <w:rPr>
+          <w:rFonts w:ascii="David" w:hAnsi="David" w:cs="David"/>
+          <w:sz w:val="24"/>
+          <w:szCs w:val="24"/>
+        </w:rPr>
+      </w:pPr>
+      <w:r>
+        <w:rPr>
+          <w:rFonts w:ascii="David" w:hAnsi="David" w:cs="David"/>
+          <w:sz w:val="24"/>
+          <w:szCs w:val="24"/>
           <w:rtl/>
         </w:rPr>
         <w:t xml:space="preserve">קובץ </w:t>
@@ -523,7 +599,9 @@
       <w:proofErr w:type="spellStart"/>
       <w:r>
         <w:rPr>
-          <w:rFonts w:cs="ArialMT"/>
+          <w:rFonts w:ascii="David" w:hAnsi="David" w:cs="David"/>
+          <w:sz w:val="24"/>
+          <w:szCs w:val="24"/>
         </w:rPr>
         <w:t>Commands.c</w:t>
       </w:r>
@@ -531,20 +609,24 @@
     </w:p>
     <w:p>
       <w:pPr>
-        <w:pStyle w:val="ListParagraph"/>
-        <w:autoSpaceDE w:val="0"/>
-        <w:autoSpaceDN w:val="0"/>
-        <w:bidi/>
-        <w:adjustRightInd w:val="0"/>
-        <w:spacing w:after="0" w:line="240" w:lineRule="auto"/>
-        <w:rPr>
-          <w:rFonts w:cs="ArialMT"/>
-          <w:rtl/>
-        </w:rPr>
-      </w:pPr>
-      <w:r>
-        <w:rPr>
-          <w:rFonts w:cs="ArialMT" w:hint="cs"/>
+        <w:pStyle w:val="a3"/>
+        <w:autoSpaceDE w:val="0"/>
+        <w:autoSpaceDN w:val="0"/>
+        <w:bidi/>
+        <w:adjustRightInd w:val="0"/>
+        <w:spacing w:after="0" w:line="360" w:lineRule="auto"/>
+        <w:rPr>
+          <w:rFonts w:ascii="David" w:hAnsi="David" w:cs="David"/>
+          <w:sz w:val="24"/>
+          <w:szCs w:val="24"/>
+          <w:rtl/>
+        </w:rPr>
+      </w:pPr>
+      <w:r>
+        <w:rPr>
+          <w:rFonts w:ascii="David" w:hAnsi="David" w:cs="David"/>
+          <w:sz w:val="24"/>
+          <w:szCs w:val="24"/>
           <w:rtl/>
         </w:rPr>
         <w:t xml:space="preserve">בקובץ זה נמצאים המימושים של הפונקציות אשר </w:t>
@@ -552,14 +634,18 @@
       <w:proofErr w:type="spellStart"/>
       <w:r>
         <w:rPr>
-          <w:rFonts w:cs="ArialMT"/>
+          <w:rFonts w:ascii="David" w:hAnsi="David" w:cs="David"/>
+          <w:sz w:val="24"/>
+          <w:szCs w:val="24"/>
         </w:rPr>
         <w:t>smash.c</w:t>
       </w:r>
       <w:proofErr w:type="spellEnd"/>
       <w:r>
         <w:rPr>
-          <w:rFonts w:cs="ArialMT" w:hint="cs"/>
+          <w:rFonts w:ascii="David" w:hAnsi="David" w:cs="David"/>
+          <w:sz w:val="24"/>
+          <w:szCs w:val="24"/>
           <w:rtl/>
         </w:rPr>
         <w:t xml:space="preserve"> מנסה להריץ במקרה של </w:t>
@@ -567,21 +653,27 @@
       <w:proofErr w:type="spellStart"/>
       <w:r>
         <w:rPr>
-          <w:rFonts w:cs="ArialMT" w:hint="cs"/>
+          <w:rFonts w:ascii="David" w:hAnsi="David" w:cs="David"/>
+          <w:sz w:val="24"/>
+          <w:szCs w:val="24"/>
           <w:rtl/>
         </w:rPr>
         <w:t>פקודה.ב</w:t>
       </w:r>
       <w:r>
         <w:rPr>
-          <w:rFonts w:cs="ArialMT"/>
+          <w:rFonts w:ascii="David" w:hAnsi="David" w:cs="David"/>
+          <w:sz w:val="24"/>
+          <w:szCs w:val="24"/>
         </w:rPr>
         <w:t>commands.c</w:t>
       </w:r>
       <w:proofErr w:type="spellEnd"/>
       <w:r>
         <w:rPr>
-          <w:rFonts w:cs="ArialMT" w:hint="cs"/>
+          <w:rFonts w:ascii="David" w:hAnsi="David" w:cs="David"/>
+          <w:sz w:val="24"/>
+          <w:szCs w:val="24"/>
           <w:rtl/>
         </w:rPr>
         <w:t xml:space="preserve"> שורה אשר התקלה ב</w:t>
@@ -589,14 +681,18 @@
       <w:proofErr w:type="spellStart"/>
       <w:r>
         <w:rPr>
-          <w:rFonts w:cs="ArialMT"/>
+          <w:rFonts w:ascii="David" w:hAnsi="David" w:cs="David"/>
+          <w:sz w:val="24"/>
+          <w:szCs w:val="24"/>
         </w:rPr>
         <w:t>smash.c</w:t>
       </w:r>
       <w:proofErr w:type="spellEnd"/>
       <w:r>
         <w:rPr>
-          <w:rFonts w:cs="ArialMT" w:hint="cs"/>
+          <w:rFonts w:ascii="David" w:hAnsi="David" w:cs="David"/>
+          <w:sz w:val="24"/>
+          <w:szCs w:val="24"/>
           <w:rtl/>
         </w:rPr>
         <w:t xml:space="preserve"> </w:t>
@@ -604,7 +700,9 @@
       <w:proofErr w:type="spellStart"/>
       <w:r>
         <w:rPr>
-          <w:rFonts w:cs="ArialMT" w:hint="cs"/>
+          <w:rFonts w:ascii="David" w:hAnsi="David" w:cs="David"/>
+          <w:sz w:val="24"/>
+          <w:szCs w:val="24"/>
           <w:rtl/>
         </w:rPr>
         <w:t>מפורסרת</w:t>
@@ -612,83 +710,151 @@
       <w:proofErr w:type="spellEnd"/>
       <w:r>
         <w:rPr>
-          <w:rFonts w:cs="ArialMT" w:hint="cs"/>
-          <w:rtl/>
-        </w:rPr>
-        <w:t xml:space="preserve"> ומסווגת לפי </w:t>
+          <w:rFonts w:ascii="David" w:hAnsi="David" w:cs="David"/>
+          <w:sz w:val="24"/>
+          <w:szCs w:val="24"/>
+          <w:rtl/>
+        </w:rPr>
+        <w:t xml:space="preserve"> ומסווגת לפי פקודות:</w:t>
+      </w:r>
+      <w:r>
+        <w:rPr>
+          <w:rFonts w:ascii="David" w:hAnsi="David" w:cs="David" w:hint="cs"/>
+          <w:sz w:val="24"/>
+          <w:szCs w:val="24"/>
+          <w:rtl/>
+        </w:rPr>
+        <w:t xml:space="preserve"> </w:t>
+      </w:r>
+      <w:r>
+        <w:rPr>
+          <w:rFonts w:ascii="David" w:hAnsi="David" w:cs="David"/>
+          <w:sz w:val="24"/>
+          <w:szCs w:val="24"/>
+          <w:rtl/>
+        </w:rPr>
+        <w:t>פק</w:t>
+      </w:r>
+      <w:r>
+        <w:rPr>
+          <w:rFonts w:ascii="David" w:hAnsi="David" w:cs="David" w:hint="cs"/>
+          <w:sz w:val="24"/>
+          <w:szCs w:val="24"/>
+          <w:rtl/>
+        </w:rPr>
+        <w:t>ו</w:t>
+      </w:r>
+      <w:r>
+        <w:rPr>
+          <w:rFonts w:ascii="David" w:hAnsi="David" w:cs="David"/>
+          <w:sz w:val="24"/>
+          <w:szCs w:val="24"/>
+          <w:rtl/>
+        </w:rPr>
+        <w:t>דה מורכבת, פקודה אשר רוצים להריץ ברקע</w:t>
+      </w:r>
+      <w:r>
+        <w:rPr>
+          <w:rFonts w:ascii="David" w:hAnsi="David" w:cs="David" w:hint="cs"/>
+          <w:sz w:val="24"/>
+          <w:szCs w:val="24"/>
+          <w:rtl/>
+        </w:rPr>
+        <w:t xml:space="preserve"> </w:t>
+      </w:r>
+      <w:r>
+        <w:rPr>
+          <w:rFonts w:ascii="David" w:hAnsi="David" w:cs="David"/>
+          <w:sz w:val="24"/>
+          <w:szCs w:val="24"/>
+          <w:rtl/>
+        </w:rPr>
+        <w:t>(אשר מכילה &amp; כארגומנט שני) או פ</w:t>
+      </w:r>
+      <w:r>
+        <w:rPr>
+          <w:rFonts w:ascii="David" w:hAnsi="David" w:cs="David" w:hint="cs"/>
+          <w:sz w:val="24"/>
+          <w:szCs w:val="24"/>
+          <w:rtl/>
+        </w:rPr>
+        <w:t>קוד</w:t>
+      </w:r>
+      <w:r>
+        <w:rPr>
+          <w:rFonts w:ascii="David" w:hAnsi="David" w:cs="David"/>
+          <w:sz w:val="24"/>
+          <w:szCs w:val="24"/>
+          <w:rtl/>
+        </w:rPr>
+        <w:t>ה מובנת.</w:t>
+      </w:r>
+    </w:p>
+    <w:p>
+      <w:pPr>
+        <w:pStyle w:val="a3"/>
+        <w:autoSpaceDE w:val="0"/>
+        <w:autoSpaceDN w:val="0"/>
+        <w:bidi/>
+        <w:adjustRightInd w:val="0"/>
+        <w:spacing w:after="0" w:line="360" w:lineRule="auto"/>
+        <w:rPr>
+          <w:rFonts w:ascii="David" w:hAnsi="David" w:cs="David"/>
+          <w:sz w:val="24"/>
+          <w:szCs w:val="24"/>
+          <w:rtl/>
+        </w:rPr>
+      </w:pPr>
+      <w:r>
+        <w:rPr>
+          <w:rFonts w:ascii="David" w:hAnsi="David" w:cs="David"/>
+          <w:sz w:val="24"/>
+          <w:szCs w:val="24"/>
+          <w:rtl/>
+        </w:rPr>
+        <w:t xml:space="preserve">בתוך </w:t>
       </w:r>
       <w:proofErr w:type="spellStart"/>
       <w:r>
         <w:rPr>
-          <w:rFonts w:cs="ArialMT" w:hint="cs"/>
-          <w:rtl/>
-        </w:rPr>
-        <w:t>פקודות:פקדוה</w:t>
+          <w:rFonts w:ascii="David" w:hAnsi="David" w:cs="David"/>
+          <w:sz w:val="24"/>
+          <w:szCs w:val="24"/>
+        </w:rPr>
+        <w:t>commands.c</w:t>
       </w:r>
       <w:proofErr w:type="spellEnd"/>
       <w:r>
         <w:rPr>
-          <w:rFonts w:cs="ArialMT" w:hint="cs"/>
-          <w:rtl/>
-        </w:rPr>
-        <w:t xml:space="preserve"> מורכבת, פקודה אשר רוצים להריץ ברקע(אשר מכילה &amp; כארגומנט שני) או פקדוה מובנת.</w:t>
-      </w:r>
-    </w:p>
-    <w:p>
-      <w:pPr>
-        <w:pStyle w:val="ListParagraph"/>
-        <w:autoSpaceDE w:val="0"/>
-        <w:autoSpaceDN w:val="0"/>
-        <w:bidi/>
-        <w:adjustRightInd w:val="0"/>
-        <w:spacing w:after="0" w:line="240" w:lineRule="auto"/>
-        <w:rPr>
-          <w:rFonts w:cs="ArialMT"/>
-          <w:rtl/>
-        </w:rPr>
-      </w:pPr>
-      <w:r>
-        <w:rPr>
-          <w:rFonts w:cs="ArialMT" w:hint="cs"/>
-          <w:rtl/>
-        </w:rPr>
-        <w:t xml:space="preserve">בתוך </w:t>
-      </w:r>
-      <w:proofErr w:type="spellStart"/>
-      <w:r>
-        <w:rPr>
-          <w:rFonts w:cs="ArialMT"/>
-        </w:rPr>
-        <w:t>commands.c</w:t>
-      </w:r>
-      <w:proofErr w:type="spellEnd"/>
-      <w:r>
-        <w:rPr>
-          <w:rFonts w:cs="ArialMT" w:hint="cs"/>
+          <w:rFonts w:ascii="David" w:hAnsi="David" w:cs="David"/>
+          <w:sz w:val="24"/>
+          <w:szCs w:val="24"/>
           <w:rtl/>
         </w:rPr>
         <w:t xml:space="preserve"> נוספו 2 </w:t>
       </w:r>
-      <w:proofErr w:type="spellStart"/>
-      <w:r>
-        <w:rPr>
-          <w:rFonts w:cs="ArialMT" w:hint="cs"/>
-          <w:rtl/>
-        </w:rPr>
-        <w:t>םונקציות</w:t>
-      </w:r>
-      <w:proofErr w:type="spellEnd"/>
-      <w:r>
-        <w:rPr>
-          <w:rFonts w:cs="ArialMT" w:hint="cs"/>
-          <w:rtl/>
-        </w:rPr>
-        <w:t xml:space="preserve"> אשר לא היגיעו ביחד עם ה קובץ המקורי:</w:t>
-      </w:r>
-    </w:p>
-    <w:p>
-      <w:pPr>
-        <w:pStyle w:val="ListParagraph"/>
+      <w:r>
+        <w:rPr>
+          <w:rFonts w:ascii="David" w:hAnsi="David" w:cs="David" w:hint="cs"/>
+          <w:sz w:val="24"/>
+          <w:szCs w:val="24"/>
+          <w:rtl/>
+        </w:rPr>
+        <w:t>פ</w:t>
+      </w:r>
+      <w:r>
+        <w:rPr>
+          <w:rFonts w:ascii="David" w:hAnsi="David" w:cs="David"/>
+          <w:sz w:val="24"/>
+          <w:szCs w:val="24"/>
+          <w:rtl/>
+        </w:rPr>
+        <w:t>ונקציות אשר לא היגיעו ביחד עם ה קובץ המקורי:</w:t>
+      </w:r>
+    </w:p>
+    <w:p>
+      <w:pPr>
+        <w:pStyle w:val="a3"/>
         <w:numPr>
           <w:ilvl w:val="0"/>
           <w:numId w:val="2"/>
@@ -697,51 +863,47 @@
         <w:autoSpaceDN w:val="0"/>
         <w:bidi/>
         <w:adjustRightInd w:val="0"/>
-        <w:spacing w:after="0" w:line="240" w:lineRule="auto"/>
-        <w:rPr>
-          <w:rFonts w:cs="ArialMT"/>
+        <w:spacing w:after="0" w:line="360" w:lineRule="auto"/>
+        <w:rPr>
+          <w:rFonts w:ascii="David" w:hAnsi="David" w:cs="David"/>
+          <w:sz w:val="24"/>
+          <w:szCs w:val="24"/>
         </w:rPr>
       </w:pPr>
       <w:proofErr w:type="spellStart"/>
       <w:r>
         <w:rPr>
-          <w:rFonts w:cs="ArialMT"/>
+          <w:rFonts w:ascii="David" w:hAnsi="David" w:cs="David"/>
+          <w:sz w:val="24"/>
+          <w:szCs w:val="24"/>
         </w:rPr>
         <w:t>updateHistory</w:t>
       </w:r>
       <w:proofErr w:type="spellEnd"/>
       <w:r>
         <w:rPr>
-          <w:rFonts w:cs="ArialMT" w:hint="cs"/>
-          <w:rtl/>
-        </w:rPr>
-        <w:t xml:space="preserve"> </w:t>
-      </w:r>
-      <w:r>
-        <w:rPr>
-          <w:rFonts w:cs="ArialMT"/>
-          <w:rtl/>
-        </w:rPr>
-        <w:t>–</w:t>
-      </w:r>
-      <w:r>
-        <w:rPr>
-          <w:rFonts w:cs="ArialMT" w:hint="cs"/>
-          <w:rtl/>
-        </w:rPr>
-        <w:t xml:space="preserve"> פונקציה אשר נקראת ב</w:t>
+          <w:rFonts w:ascii="David" w:hAnsi="David" w:cs="David"/>
+          <w:sz w:val="24"/>
+          <w:szCs w:val="24"/>
+          <w:rtl/>
+        </w:rPr>
+        <w:t xml:space="preserve"> – פונקציה אשר נקראת ב</w:t>
       </w:r>
       <w:proofErr w:type="spellStart"/>
       <w:r>
         <w:rPr>
-          <w:rFonts w:cs="ArialMT"/>
+          <w:rFonts w:ascii="David" w:hAnsi="David" w:cs="David"/>
+          <w:sz w:val="24"/>
+          <w:szCs w:val="24"/>
         </w:rPr>
         <w:t>smash.c</w:t>
       </w:r>
       <w:proofErr w:type="spellEnd"/>
       <w:r>
         <w:rPr>
-          <w:rFonts w:cs="ArialMT" w:hint="cs"/>
+          <w:rFonts w:ascii="David" w:hAnsi="David" w:cs="David"/>
+          <w:sz w:val="24"/>
+          <w:szCs w:val="24"/>
           <w:rtl/>
         </w:rPr>
         <w:t>, אחרי קבלת קלט ומעדכנת את היסטוריה הפקודות.</w:t>
@@ -749,7 +911,7 @@
     </w:p>
     <w:p>
       <w:pPr>
-        <w:pStyle w:val="ListParagraph"/>
+        <w:pStyle w:val="a3"/>
         <w:numPr>
           <w:ilvl w:val="0"/>
           <w:numId w:val="2"/>
@@ -758,73 +920,78 @@
         <w:autoSpaceDN w:val="0"/>
         <w:bidi/>
         <w:adjustRightInd w:val="0"/>
-        <w:spacing w:after="0" w:line="240" w:lineRule="auto"/>
-        <w:rPr>
-          <w:rFonts w:cs="ArialMT"/>
+        <w:spacing w:after="0" w:line="360" w:lineRule="auto"/>
+        <w:rPr>
+          <w:rFonts w:ascii="David" w:hAnsi="David" w:cs="David"/>
+          <w:sz w:val="24"/>
+          <w:szCs w:val="24"/>
         </w:rPr>
       </w:pPr>
       <w:proofErr w:type="spellStart"/>
       <w:r>
         <w:rPr>
-          <w:rFonts w:cs="ArialMT"/>
+          <w:rFonts w:ascii="David" w:hAnsi="David" w:cs="David"/>
+          <w:sz w:val="24"/>
+          <w:szCs w:val="24"/>
         </w:rPr>
         <w:t>updateJobs</w:t>
       </w:r>
       <w:proofErr w:type="spellEnd"/>
       <w:r>
         <w:rPr>
-          <w:rFonts w:cs="ArialMT" w:hint="cs"/>
+          <w:rFonts w:ascii="David" w:hAnsi="David" w:cs="David"/>
+          <w:sz w:val="24"/>
+          <w:szCs w:val="24"/>
+          <w:rtl/>
+        </w:rPr>
+        <w:t xml:space="preserve"> – פונקציה אשר נקראת במקומות שונים בקוד, אשר מעדכנת את המערך איפה שמורים התהליכים הרצים</w:t>
+      </w:r>
+      <w:r>
+        <w:rPr>
+          <w:rFonts w:ascii="David" w:hAnsi="David" w:cs="David" w:hint="cs"/>
+          <w:sz w:val="24"/>
+          <w:szCs w:val="24"/>
           <w:rtl/>
         </w:rPr>
         <w:t xml:space="preserve"> </w:t>
       </w:r>
       <w:r>
         <w:rPr>
-          <w:rFonts w:cs="ArialMT"/>
-          <w:rtl/>
-        </w:rPr>
-        <w:t>–</w:t>
-      </w:r>
-      <w:r>
-        <w:rPr>
-          <w:rFonts w:cs="ArialMT" w:hint="cs"/>
-          <w:rtl/>
-        </w:rPr>
-        <w:t xml:space="preserve"> פונקציה אשר נקראת במקומות שונים בקוד, אשר מעדכנת את המערך איפה שמורים התהליכים </w:t>
-      </w:r>
-      <w:proofErr w:type="gramStart"/>
-      <w:r>
-        <w:rPr>
-          <w:rFonts w:cs="ArialMT" w:hint="cs"/>
-          <w:rtl/>
-        </w:rPr>
-        <w:t>הרצים(</w:t>
-      </w:r>
-      <w:proofErr w:type="gramEnd"/>
-      <w:r>
-        <w:rPr>
-          <w:rFonts w:cs="ArialMT" w:hint="cs"/>
-          <w:rtl/>
-        </w:rPr>
-        <w:t>תהליכי בן)</w:t>
-      </w:r>
-    </w:p>
-    <w:p>
-      <w:pPr>
-        <w:autoSpaceDE w:val="0"/>
-        <w:autoSpaceDN w:val="0"/>
-        <w:bidi/>
-        <w:adjustRightInd w:val="0"/>
-        <w:spacing w:after="0" w:line="240" w:lineRule="auto"/>
-        <w:rPr>
-          <w:rFonts w:cs="ArialMT"/>
-          <w:rtl/>
-        </w:rPr>
-      </w:pPr>
-    </w:p>
-    <w:p>
-      <w:pPr>
-        <w:pStyle w:val="ListParagraph"/>
+          <w:rFonts w:ascii="David" w:hAnsi="David" w:cs="David"/>
+          <w:sz w:val="24"/>
+          <w:szCs w:val="24"/>
+          <w:rtl/>
+        </w:rPr>
+        <w:t>(תהליכי בן)</w:t>
+      </w:r>
+      <w:r>
+        <w:rPr>
+          <w:rFonts w:ascii="David" w:hAnsi="David" w:cs="David" w:hint="cs"/>
+          <w:sz w:val="24"/>
+          <w:szCs w:val="24"/>
+          <w:rtl/>
+        </w:rPr>
+        <w:t>.</w:t>
+      </w:r>
+    </w:p>
+    <w:p>
+      <w:pPr>
+        <w:autoSpaceDE w:val="0"/>
+        <w:autoSpaceDN w:val="0"/>
+        <w:bidi/>
+        <w:adjustRightInd w:val="0"/>
+        <w:spacing w:after="0" w:line="360" w:lineRule="auto"/>
+        <w:rPr>
+          <w:rFonts w:ascii="David" w:hAnsi="David" w:cs="David"/>
+          <w:sz w:val="24"/>
+          <w:szCs w:val="24"/>
+          <w:rtl/>
+        </w:rPr>
+      </w:pPr>
+    </w:p>
+    <w:p>
+      <w:pPr>
+        <w:pStyle w:val="a3"/>
         <w:numPr>
           <w:ilvl w:val="0"/>
           <w:numId w:val="1"/>
@@ -833,14 +1000,18 @@
         <w:autoSpaceDN w:val="0"/>
         <w:bidi/>
         <w:adjustRightInd w:val="0"/>
-        <w:spacing w:after="0" w:line="240" w:lineRule="auto"/>
-        <w:rPr>
-          <w:rFonts w:cs="ArialMT"/>
-        </w:rPr>
-      </w:pPr>
-      <w:r>
-        <w:rPr>
-          <w:rFonts w:cs="ArialMT" w:hint="cs"/>
+        <w:spacing w:after="0" w:line="360" w:lineRule="auto"/>
+        <w:rPr>
+          <w:rFonts w:ascii="David" w:hAnsi="David" w:cs="David"/>
+          <w:sz w:val="24"/>
+          <w:szCs w:val="24"/>
+        </w:rPr>
+      </w:pPr>
+      <w:r>
+        <w:rPr>
+          <w:rFonts w:ascii="David" w:hAnsi="David" w:cs="David"/>
+          <w:sz w:val="24"/>
+          <w:szCs w:val="24"/>
           <w:rtl/>
         </w:rPr>
         <w:t xml:space="preserve">קובץ </w:t>
@@ -848,7 +1019,9 @@
       <w:proofErr w:type="spellStart"/>
       <w:r>
         <w:rPr>
-          <w:rFonts w:cs="ArialMT"/>
+          <w:rFonts w:ascii="David" w:hAnsi="David" w:cs="David"/>
+          <w:sz w:val="24"/>
+          <w:szCs w:val="24"/>
         </w:rPr>
         <w:t>signals.c</w:t>
       </w:r>
@@ -856,20 +1029,24 @@
     </w:p>
     <w:p>
       <w:pPr>
-        <w:pStyle w:val="ListParagraph"/>
-        <w:autoSpaceDE w:val="0"/>
-        <w:autoSpaceDN w:val="0"/>
-        <w:bidi/>
-        <w:adjustRightInd w:val="0"/>
-        <w:spacing w:after="0" w:line="240" w:lineRule="auto"/>
-        <w:rPr>
-          <w:rFonts w:cs="ArialMT"/>
-          <w:rtl/>
-        </w:rPr>
-      </w:pPr>
-      <w:r>
-        <w:rPr>
-          <w:rFonts w:cs="ArialMT" w:hint="cs"/>
+        <w:pStyle w:val="a3"/>
+        <w:autoSpaceDE w:val="0"/>
+        <w:autoSpaceDN w:val="0"/>
+        <w:bidi/>
+        <w:adjustRightInd w:val="0"/>
+        <w:spacing w:after="0" w:line="360" w:lineRule="auto"/>
+        <w:rPr>
+          <w:rFonts w:ascii="David" w:hAnsi="David" w:cs="David"/>
+          <w:sz w:val="24"/>
+          <w:szCs w:val="24"/>
+          <w:rtl/>
+        </w:rPr>
+      </w:pPr>
+      <w:r>
+        <w:rPr>
+          <w:rFonts w:ascii="David" w:hAnsi="David" w:cs="David"/>
+          <w:sz w:val="24"/>
+          <w:szCs w:val="24"/>
           <w:rtl/>
         </w:rPr>
         <w:t xml:space="preserve">בקובץ זה ממומש </w:t>
@@ -877,7 +1054,9 @@
       <w:proofErr w:type="spellStart"/>
       <w:r>
         <w:rPr>
-          <w:rFonts w:cs="ArialMT" w:hint="cs"/>
+          <w:rFonts w:ascii="David" w:hAnsi="David" w:cs="David"/>
+          <w:sz w:val="24"/>
+          <w:szCs w:val="24"/>
           <w:rtl/>
         </w:rPr>
         <w:t>פונציה</w:t>
@@ -885,7 +1064,9 @@
       <w:proofErr w:type="spellEnd"/>
       <w:r>
         <w:rPr>
-          <w:rFonts w:cs="ArialMT" w:hint="cs"/>
+          <w:rFonts w:ascii="David" w:hAnsi="David" w:cs="David"/>
+          <w:sz w:val="24"/>
+          <w:szCs w:val="24"/>
           <w:rtl/>
         </w:rPr>
         <w:t xml:space="preserve"> המעטפת </w:t>
@@ -893,14 +1074,18 @@
       <w:proofErr w:type="spellStart"/>
       <w:r>
         <w:rPr>
-          <w:rFonts w:cs="ArialMT"/>
+          <w:rFonts w:ascii="David" w:hAnsi="David" w:cs="David"/>
+          <w:sz w:val="24"/>
+          <w:szCs w:val="24"/>
         </w:rPr>
         <w:t>signal_handler_func</w:t>
       </w:r>
       <w:proofErr w:type="spellEnd"/>
       <w:r>
         <w:rPr>
-          <w:rFonts w:cs="ArialMT" w:hint="cs"/>
+          <w:rFonts w:ascii="David" w:hAnsi="David" w:cs="David"/>
+          <w:sz w:val="24"/>
+          <w:szCs w:val="24"/>
           <w:rtl/>
         </w:rPr>
         <w:t xml:space="preserve">, אשר מעדכנת בעזרת קריאה ל </w:t>
@@ -908,185 +1093,355 @@
       <w:proofErr w:type="spellStart"/>
       <w:r>
         <w:rPr>
-          <w:rFonts w:cs="ArialMT"/>
+          <w:rFonts w:ascii="David" w:hAnsi="David" w:cs="David"/>
+          <w:sz w:val="24"/>
+          <w:szCs w:val="24"/>
         </w:rPr>
         <w:t>sigaction</w:t>
       </w:r>
       <w:proofErr w:type="spellEnd"/>
       <w:r>
         <w:rPr>
-          <w:rFonts w:cs="ArialMT" w:hint="cs"/>
+          <w:rFonts w:ascii="David" w:hAnsi="David" w:cs="David"/>
+          <w:sz w:val="24"/>
+          <w:szCs w:val="24"/>
           <w:rtl/>
         </w:rPr>
         <w:t xml:space="preserve"> את ה</w:t>
       </w:r>
       <w:r>
         <w:rPr>
-          <w:rFonts w:cs="ArialMT"/>
+          <w:rFonts w:ascii="David" w:hAnsi="David" w:cs="David"/>
+          <w:sz w:val="24"/>
+          <w:szCs w:val="24"/>
         </w:rPr>
         <w:t xml:space="preserve">handlers </w:t>
       </w:r>
       <w:r>
         <w:rPr>
-          <w:rFonts w:cs="ArialMT" w:hint="cs"/>
+          <w:rFonts w:ascii="David" w:hAnsi="David" w:cs="David"/>
+          <w:sz w:val="24"/>
+          <w:szCs w:val="24"/>
           <w:rtl/>
         </w:rPr>
         <w:t xml:space="preserve"> של האיתותים </w:t>
       </w:r>
       <w:r>
         <w:rPr>
-          <w:rFonts w:cs="ArialMT"/>
+          <w:rFonts w:ascii="David" w:hAnsi="David" w:cs="David"/>
+          <w:sz w:val="24"/>
+          <w:szCs w:val="24"/>
         </w:rPr>
         <w:t>ctrl Z</w:t>
       </w:r>
       <w:r>
         <w:rPr>
-          <w:rFonts w:cs="ArialMT" w:hint="cs"/>
+          <w:rFonts w:ascii="David" w:hAnsi="David" w:cs="David" w:hint="cs"/>
+          <w:sz w:val="24"/>
+          <w:szCs w:val="24"/>
+          <w:rtl/>
+        </w:rPr>
+        <w:t xml:space="preserve"> </w:t>
+      </w:r>
+      <w:r>
+        <w:rPr>
+          <w:rFonts w:ascii="David" w:hAnsi="David" w:cs="David"/>
+          <w:sz w:val="24"/>
+          <w:szCs w:val="24"/>
           <w:rtl/>
         </w:rPr>
         <w:t>(</w:t>
       </w:r>
       <w:r>
         <w:rPr>
-          <w:rFonts w:cs="ArialMT" w:hint="cs"/>
+          <w:rFonts w:ascii="David" w:hAnsi="David" w:cs="David"/>
+          <w:sz w:val="24"/>
+          <w:szCs w:val="24"/>
         </w:rPr>
         <w:t>SIGSTOP</w:t>
       </w:r>
       <w:r>
         <w:rPr>
-          <w:rFonts w:cs="ArialMT" w:hint="cs"/>
+          <w:rFonts w:ascii="David" w:hAnsi="David" w:cs="David"/>
+          <w:sz w:val="24"/>
+          <w:szCs w:val="24"/>
           <w:rtl/>
         </w:rPr>
         <w:t>) ו</w:t>
       </w:r>
       <w:r>
         <w:rPr>
-          <w:rFonts w:cs="ArialMT"/>
+          <w:rFonts w:ascii="David" w:hAnsi="David" w:cs="David" w:hint="cs"/>
+          <w:sz w:val="24"/>
+          <w:szCs w:val="24"/>
+          <w:rtl/>
+        </w:rPr>
+        <w:t>-</w:t>
+      </w:r>
+      <w:r>
+        <w:rPr>
+          <w:rFonts w:ascii="David" w:hAnsi="David" w:cs="David"/>
+          <w:sz w:val="24"/>
+          <w:szCs w:val="24"/>
         </w:rPr>
         <w:t>ctrl C</w:t>
       </w:r>
       <w:r>
         <w:rPr>
-          <w:rFonts w:cs="ArialMT" w:hint="cs"/>
+          <w:rFonts w:ascii="David" w:hAnsi="David" w:cs="David"/>
+          <w:sz w:val="24"/>
+          <w:szCs w:val="24"/>
           <w:rtl/>
         </w:rPr>
         <w:t>(</w:t>
       </w:r>
       <w:r>
         <w:rPr>
-          <w:rFonts w:cs="ArialMT"/>
+          <w:rFonts w:ascii="David" w:hAnsi="David" w:cs="David"/>
+          <w:sz w:val="24"/>
+          <w:szCs w:val="24"/>
         </w:rPr>
         <w:t>SIGINT</w:t>
       </w:r>
       <w:r>
         <w:rPr>
-          <w:rFonts w:cs="ArialMT" w:hint="cs"/>
+          <w:rFonts w:ascii="David" w:hAnsi="David" w:cs="David"/>
+          <w:sz w:val="24"/>
+          <w:szCs w:val="24"/>
           <w:rtl/>
         </w:rPr>
         <w:t>)</w:t>
       </w:r>
-    </w:p>
-    <w:p>
-      <w:pPr>
-        <w:pStyle w:val="ListParagraph"/>
-        <w:autoSpaceDE w:val="0"/>
-        <w:autoSpaceDN w:val="0"/>
-        <w:bidi/>
-        <w:adjustRightInd w:val="0"/>
-        <w:spacing w:after="0" w:line="240" w:lineRule="auto"/>
-        <w:rPr>
-          <w:rFonts w:cs="ArialMT"/>
-          <w:rtl/>
-        </w:rPr>
-      </w:pPr>
-    </w:p>
-    <w:p>
-      <w:pPr>
-        <w:autoSpaceDE w:val="0"/>
-        <w:autoSpaceDN w:val="0"/>
-        <w:bidi/>
-        <w:adjustRightInd w:val="0"/>
-        <w:spacing w:after="0" w:line="240" w:lineRule="auto"/>
-        <w:rPr>
-          <w:rFonts w:ascii="Arial-BoldMT" w:cs="Arial-BoldMT"/>
+      <w:r>
+        <w:rPr>
+          <w:rFonts w:ascii="David" w:hAnsi="David" w:cs="David" w:hint="cs"/>
+          <w:sz w:val="24"/>
+          <w:szCs w:val="24"/>
+          <w:rtl/>
+        </w:rPr>
+        <w:t>.</w:t>
+      </w:r>
+    </w:p>
+    <w:p>
+      <w:pPr>
+        <w:autoSpaceDE w:val="0"/>
+        <w:autoSpaceDN w:val="0"/>
+        <w:bidi/>
+        <w:adjustRightInd w:val="0"/>
+        <w:spacing w:after="0" w:line="360" w:lineRule="auto"/>
+        <w:rPr>
+          <w:rFonts w:ascii="David" w:hAnsi="David" w:cs="David"/>
           <w:b/>
           <w:bCs/>
-          <w:sz w:val="28"/>
-          <w:szCs w:val="28"/>
-          <w:rtl/>
-        </w:rPr>
-      </w:pPr>
-      <w:r>
-        <w:rPr>
-          <w:rFonts w:ascii="Arial-BoldMT" w:cs="Arial-BoldMT" w:hint="cs"/>
+          <w:sz w:val="24"/>
+          <w:szCs w:val="24"/>
+          <w:rtl/>
+        </w:rPr>
+      </w:pPr>
+    </w:p>
+    <w:p>
+      <w:pPr>
+        <w:autoSpaceDE w:val="0"/>
+        <w:autoSpaceDN w:val="0"/>
+        <w:bidi/>
+        <w:adjustRightInd w:val="0"/>
+        <w:spacing w:after="0" w:line="360" w:lineRule="auto"/>
+        <w:rPr>
+          <w:rFonts w:ascii="David" w:hAnsi="David" w:cs="David"/>
           <w:b/>
           <w:bCs/>
-          <w:sz w:val="28"/>
-          <w:szCs w:val="28"/>
-          <w:rtl/>
-        </w:rPr>
-        <w:t>סכמת</w:t>
-      </w:r>
-      <w:r>
-        <w:rPr>
-          <w:rFonts w:ascii="Arial-BoldMT" w:cs="Arial-BoldMT"/>
+          <w:sz w:val="24"/>
+          <w:szCs w:val="24"/>
+          <w:rtl/>
+        </w:rPr>
+      </w:pPr>
+    </w:p>
+    <w:p>
+      <w:pPr>
+        <w:autoSpaceDE w:val="0"/>
+        <w:autoSpaceDN w:val="0"/>
+        <w:bidi/>
+        <w:adjustRightInd w:val="0"/>
+        <w:spacing w:after="0" w:line="360" w:lineRule="auto"/>
+        <w:rPr>
+          <w:rFonts w:ascii="David" w:hAnsi="David" w:cs="David"/>
           <w:b/>
           <w:bCs/>
-          <w:sz w:val="28"/>
-          <w:szCs w:val="28"/>
-          <w:rtl/>
-        </w:rPr>
-        <w:t xml:space="preserve"> </w:t>
-      </w:r>
-      <w:r>
-        <w:rPr>
-          <w:rFonts w:ascii="Arial-BoldMT" w:cs="Arial-BoldMT" w:hint="cs"/>
+          <w:sz w:val="24"/>
+          <w:szCs w:val="24"/>
+          <w:rtl/>
+        </w:rPr>
+      </w:pPr>
+    </w:p>
+    <w:p>
+      <w:pPr>
+        <w:autoSpaceDE w:val="0"/>
+        <w:autoSpaceDN w:val="0"/>
+        <w:bidi/>
+        <w:adjustRightInd w:val="0"/>
+        <w:spacing w:after="0" w:line="360" w:lineRule="auto"/>
+        <w:rPr>
+          <w:rFonts w:ascii="David" w:hAnsi="David" w:cs="David"/>
           <w:b/>
           <w:bCs/>
-          <w:sz w:val="28"/>
-          <w:szCs w:val="28"/>
-          <w:rtl/>
-        </w:rPr>
-        <w:t>בלוקים</w:t>
-      </w:r>
-      <w:r>
-        <w:rPr>
-          <w:rFonts w:ascii="Arial-BoldMT" w:cs="Arial-BoldMT"/>
+          <w:sz w:val="24"/>
+          <w:szCs w:val="24"/>
+          <w:rtl/>
+        </w:rPr>
+      </w:pPr>
+    </w:p>
+    <w:p>
+      <w:pPr>
+        <w:autoSpaceDE w:val="0"/>
+        <w:autoSpaceDN w:val="0"/>
+        <w:bidi/>
+        <w:adjustRightInd w:val="0"/>
+        <w:spacing w:after="0" w:line="360" w:lineRule="auto"/>
+        <w:rPr>
+          <w:rFonts w:ascii="David" w:hAnsi="David" w:cs="David"/>
           <w:b/>
           <w:bCs/>
-          <w:sz w:val="28"/>
-          <w:szCs w:val="28"/>
-        </w:rPr>
-        <w:t>:</w:t>
-      </w:r>
-    </w:p>
-    <w:p>
-      <w:pPr>
-        <w:autoSpaceDE w:val="0"/>
-        <w:autoSpaceDN w:val="0"/>
-        <w:bidi/>
-        <w:adjustRightInd w:val="0"/>
-        <w:spacing w:after="0" w:line="240" w:lineRule="auto"/>
-        <w:rPr>
-          <w:rFonts w:ascii="Arial-BoldMT" w:cs="Arial-BoldMT"/>
+          <w:sz w:val="24"/>
+          <w:szCs w:val="24"/>
+          <w:rtl/>
+        </w:rPr>
+      </w:pPr>
+    </w:p>
+    <w:p>
+      <w:pPr>
+        <w:autoSpaceDE w:val="0"/>
+        <w:autoSpaceDN w:val="0"/>
+        <w:bidi/>
+        <w:adjustRightInd w:val="0"/>
+        <w:spacing w:after="0" w:line="360" w:lineRule="auto"/>
+        <w:rPr>
+          <w:rFonts w:ascii="David" w:hAnsi="David" w:cs="David"/>
           <w:b/>
           <w:bCs/>
-          <w:sz w:val="28"/>
-          <w:szCs w:val="28"/>
-          <w:rtl/>
-        </w:rPr>
-      </w:pPr>
-      <w:r>
-        <w:rPr>
-          <w:rFonts w:ascii="ArialMT" w:cs="ArialMT"/>
+          <w:sz w:val="24"/>
+          <w:szCs w:val="24"/>
+          <w:rtl/>
+        </w:rPr>
+      </w:pPr>
+    </w:p>
+    <w:p>
+      <w:pPr>
+        <w:autoSpaceDE w:val="0"/>
+        <w:autoSpaceDN w:val="0"/>
+        <w:bidi/>
+        <w:adjustRightInd w:val="0"/>
+        <w:spacing w:after="0" w:line="360" w:lineRule="auto"/>
+        <w:rPr>
+          <w:rFonts w:ascii="David" w:hAnsi="David" w:cs="David"/>
+          <w:b/>
+          <w:bCs/>
+          <w:sz w:val="24"/>
+          <w:szCs w:val="24"/>
+          <w:rtl/>
+        </w:rPr>
+      </w:pPr>
+    </w:p>
+    <w:p>
+      <w:pPr>
+        <w:autoSpaceDE w:val="0"/>
+        <w:autoSpaceDN w:val="0"/>
+        <w:bidi/>
+        <w:adjustRightInd w:val="0"/>
+        <w:spacing w:after="0" w:line="360" w:lineRule="auto"/>
+        <w:rPr>
+          <w:rFonts w:ascii="David" w:hAnsi="David" w:cs="David"/>
+          <w:b/>
+          <w:bCs/>
+          <w:sz w:val="24"/>
+          <w:szCs w:val="24"/>
+          <w:rtl/>
+        </w:rPr>
+      </w:pPr>
+    </w:p>
+    <w:p>
+      <w:pPr>
+        <w:autoSpaceDE w:val="0"/>
+        <w:autoSpaceDN w:val="0"/>
+        <w:bidi/>
+        <w:adjustRightInd w:val="0"/>
+        <w:spacing w:after="0" w:line="360" w:lineRule="auto"/>
+        <w:rPr>
+          <w:rFonts w:ascii="David" w:hAnsi="David" w:cs="David"/>
+          <w:b/>
+          <w:bCs/>
+          <w:sz w:val="24"/>
+          <w:szCs w:val="24"/>
+          <w:rtl/>
+        </w:rPr>
+      </w:pPr>
+    </w:p>
+    <w:p>
+      <w:pPr>
+        <w:autoSpaceDE w:val="0"/>
+        <w:autoSpaceDN w:val="0"/>
+        <w:bidi/>
+        <w:adjustRightInd w:val="0"/>
+        <w:spacing w:after="0" w:line="360" w:lineRule="auto"/>
+        <w:rPr>
+          <w:rFonts w:ascii="David" w:hAnsi="David" w:cs="David"/>
+          <w:b/>
+          <w:bCs/>
+          <w:sz w:val="24"/>
+          <w:szCs w:val="24"/>
+          <w:rtl/>
+        </w:rPr>
+      </w:pPr>
+      <w:r>
+        <w:rPr>
+          <w:rFonts w:ascii="David" w:hAnsi="David" w:cs="David"/>
+          <w:b/>
+          <w:bCs/>
+          <w:sz w:val="24"/>
+          <w:szCs w:val="24"/>
+          <w:rtl/>
+        </w:rPr>
+        <w:t>סכמת בלוקים</w:t>
+      </w:r>
+      <w:r>
+        <w:rPr>
+          <w:rFonts w:ascii="David" w:hAnsi="David" w:cs="David"/>
+          <w:b/>
+          <w:bCs/>
+          <w:sz w:val="24"/>
+          <w:szCs w:val="24"/>
+        </w:rPr>
+        <w:t>:</w:t>
+      </w:r>
+    </w:p>
+    <w:p>
+      <w:pPr>
+        <w:autoSpaceDE w:val="0"/>
+        <w:autoSpaceDN w:val="0"/>
+        <w:bidi/>
+        <w:adjustRightInd w:val="0"/>
+        <w:spacing w:after="0" w:line="360" w:lineRule="auto"/>
+        <w:rPr>
+          <w:rFonts w:ascii="David" w:hAnsi="David" w:cs="David"/>
+          <w:b/>
+          <w:bCs/>
+          <w:sz w:val="24"/>
+          <w:szCs w:val="24"/>
+          <w:rtl/>
+        </w:rPr>
+      </w:pPr>
+      <w:r>
+        <w:rPr>
+          <w:rFonts w:ascii="David" w:hAnsi="David" w:cs="David"/>
           <w:noProof/>
+          <w:sz w:val="24"/>
+          <w:szCs w:val="24"/>
           <w:rtl/>
           <w:lang w:val="he-IL"/>
         </w:rPr>
         <mc:AlternateContent>
           <mc:Choice Requires="wpg">
             <w:drawing>
-              <wp:anchor distT="0" distB="0" distL="114300" distR="114300" simplePos="0" relativeHeight="251672576" behindDoc="0" locked="0" layoutInCell="1" allowOverlap="1" wp14:anchorId="51B0A70A" wp14:editId="7A6A0B1A">
+              <wp:anchor distT="0" distB="0" distL="114300" distR="114300" simplePos="0" relativeHeight="251672576" behindDoc="0" locked="0" layoutInCell="1" allowOverlap="1" wp14:anchorId="51B0A70A" wp14:editId="21479F8C">
                 <wp:simplePos x="0" y="0"/>
                 <wp:positionH relativeFrom="margin">
                   <wp:posOffset>78237</wp:posOffset>
@@ -1134,7 +1489,6 @@
                             <w:p>
                               <w:pPr>
                                 <w:rPr>
-                                  <w:rFonts w:hint="cs"/>
                                   <w:rtl/>
                                 </w:rPr>
                               </w:pPr>
@@ -1444,7 +1798,6 @@
                               <w:p>
                                 <w:pPr>
                                   <w:rPr>
-                                    <w:rFonts w:hint="cs"/>
                                     <w:rtl/>
                                   </w:rPr>
                                 </w:pPr>
@@ -1550,7 +1903,6 @@
                               <w:p>
                                 <w:pPr>
                                   <w:rPr>
-                                    <w:rFonts w:hint="cs"/>
                                     <w:rtl/>
                                   </w:rPr>
                                 </w:pPr>
@@ -1594,7 +1946,6 @@
                       <w:p>
                         <w:pPr>
                           <w:rPr>
-                            <w:rFonts w:hint="cs"/>
                             <w:rtl/>
                           </w:rPr>
                         </w:pPr>
@@ -1690,7 +2041,6 @@
                         <w:p>
                           <w:pPr>
                             <w:rPr>
-                              <w:rFonts w:hint="cs"/>
                               <w:rtl/>
                             </w:rPr>
                           </w:pPr>
@@ -1717,7 +2067,6 @@
                         <w:p>
                           <w:pPr>
                             <w:rPr>
-                              <w:rFonts w:hint="cs"/>
                               <w:rtl/>
                             </w:rPr>
                           </w:pPr>
@@ -1746,343 +2095,238 @@
         <w:autoSpaceDN w:val="0"/>
         <w:bidi/>
         <w:adjustRightInd w:val="0"/>
-        <w:spacing w:after="0" w:line="240" w:lineRule="auto"/>
-        <w:rPr>
-          <w:rFonts w:ascii="Arial-BoldMT" w:cs="Arial-BoldMT"/>
+        <w:spacing w:after="0" w:line="360" w:lineRule="auto"/>
+        <w:rPr>
+          <w:rFonts w:ascii="David" w:hAnsi="David" w:cs="David"/>
           <w:b/>
           <w:bCs/>
-          <w:sz w:val="28"/>
-          <w:szCs w:val="28"/>
-          <w:rtl/>
-        </w:rPr>
-      </w:pPr>
-    </w:p>
-    <w:p>
-      <w:pPr>
-        <w:autoSpaceDE w:val="0"/>
-        <w:autoSpaceDN w:val="0"/>
-        <w:bidi/>
-        <w:adjustRightInd w:val="0"/>
-        <w:spacing w:after="0" w:line="240" w:lineRule="auto"/>
-        <w:rPr>
-          <w:rFonts w:ascii="Arial-BoldMT" w:cs="Arial-BoldMT"/>
+          <w:sz w:val="24"/>
+          <w:szCs w:val="24"/>
+          <w:rtl/>
+        </w:rPr>
+      </w:pPr>
+    </w:p>
+    <w:p>
+      <w:pPr>
+        <w:autoSpaceDE w:val="0"/>
+        <w:autoSpaceDN w:val="0"/>
+        <w:bidi/>
+        <w:adjustRightInd w:val="0"/>
+        <w:spacing w:after="0" w:line="360" w:lineRule="auto"/>
+        <w:rPr>
+          <w:rFonts w:ascii="David" w:hAnsi="David" w:cs="David"/>
           <w:b/>
           <w:bCs/>
-          <w:sz w:val="28"/>
-          <w:szCs w:val="28"/>
-        </w:rPr>
-      </w:pPr>
-    </w:p>
-    <w:p>
-      <w:pPr>
-        <w:autoSpaceDE w:val="0"/>
-        <w:autoSpaceDN w:val="0"/>
-        <w:bidi/>
-        <w:adjustRightInd w:val="0"/>
-        <w:spacing w:after="0" w:line="240" w:lineRule="auto"/>
-        <w:rPr>
-          <w:rFonts w:ascii="ArialMT" w:cs="ArialMT"/>
-          <w:rtl/>
-        </w:rPr>
-      </w:pPr>
-    </w:p>
-    <w:p>
-      <w:pPr>
-        <w:autoSpaceDE w:val="0"/>
-        <w:autoSpaceDN w:val="0"/>
-        <w:bidi/>
-        <w:adjustRightInd w:val="0"/>
-        <w:spacing w:after="0" w:line="240" w:lineRule="auto"/>
-        <w:rPr>
-          <w:rFonts w:ascii="ArialMT" w:cs="ArialMT"/>
-          <w:rtl/>
-        </w:rPr>
-      </w:pPr>
-    </w:p>
-    <w:p>
-      <w:pPr>
-        <w:autoSpaceDE w:val="0"/>
-        <w:autoSpaceDN w:val="0"/>
-        <w:bidi/>
-        <w:adjustRightInd w:val="0"/>
-        <w:spacing w:after="0" w:line="240" w:lineRule="auto"/>
-        <w:rPr>
-          <w:rFonts w:ascii="ArialMT" w:cs="ArialMT"/>
-          <w:rtl/>
-        </w:rPr>
-      </w:pPr>
-    </w:p>
-    <w:p>
-      <w:pPr>
-        <w:autoSpaceDE w:val="0"/>
-        <w:autoSpaceDN w:val="0"/>
-        <w:bidi/>
-        <w:adjustRightInd w:val="0"/>
-        <w:spacing w:after="0" w:line="240" w:lineRule="auto"/>
-        <w:rPr>
-          <w:rFonts w:ascii="ArialMT" w:cs="ArialMT"/>
-          <w:rtl/>
-        </w:rPr>
-      </w:pPr>
-    </w:p>
-    <w:p>
-      <w:pPr>
-        <w:autoSpaceDE w:val="0"/>
-        <w:autoSpaceDN w:val="0"/>
-        <w:bidi/>
-        <w:adjustRightInd w:val="0"/>
-        <w:spacing w:after="0" w:line="240" w:lineRule="auto"/>
-        <w:rPr>
-          <w:rFonts w:ascii="ArialMT" w:cs="ArialMT"/>
-          <w:rtl/>
-        </w:rPr>
-      </w:pPr>
-    </w:p>
-    <w:p>
-      <w:pPr>
-        <w:autoSpaceDE w:val="0"/>
-        <w:autoSpaceDN w:val="0"/>
-        <w:bidi/>
-        <w:adjustRightInd w:val="0"/>
-        <w:spacing w:after="0" w:line="240" w:lineRule="auto"/>
-        <w:rPr>
-          <w:rFonts w:ascii="ArialMT" w:cs="ArialMT"/>
-          <w:rtl/>
-        </w:rPr>
-      </w:pPr>
-    </w:p>
-    <w:p>
-      <w:pPr>
-        <w:autoSpaceDE w:val="0"/>
-        <w:autoSpaceDN w:val="0"/>
-        <w:bidi/>
-        <w:adjustRightInd w:val="0"/>
-        <w:spacing w:after="0" w:line="240" w:lineRule="auto"/>
-        <w:rPr>
-          <w:rFonts w:ascii="ArialMT" w:cs="ArialMT"/>
-        </w:rPr>
-      </w:pPr>
-    </w:p>
-    <w:p>
-      <w:pPr>
-        <w:autoSpaceDE w:val="0"/>
-        <w:autoSpaceDN w:val="0"/>
-        <w:bidi/>
-        <w:adjustRightInd w:val="0"/>
-        <w:spacing w:after="0" w:line="240" w:lineRule="auto"/>
-        <w:rPr>
-          <w:rFonts w:ascii="ArialMT" w:cs="ArialMT"/>
-        </w:rPr>
-      </w:pPr>
-    </w:p>
-    <w:p>
-      <w:pPr>
-        <w:autoSpaceDE w:val="0"/>
-        <w:autoSpaceDN w:val="0"/>
-        <w:bidi/>
-        <w:adjustRightInd w:val="0"/>
-        <w:spacing w:after="0" w:line="240" w:lineRule="auto"/>
-        <w:rPr>
-          <w:rFonts w:ascii="ArialMT" w:cs="ArialMT"/>
-        </w:rPr>
-      </w:pPr>
-    </w:p>
-    <w:p>
-      <w:pPr>
-        <w:autoSpaceDE w:val="0"/>
-        <w:autoSpaceDN w:val="0"/>
-        <w:bidi/>
-        <w:adjustRightInd w:val="0"/>
-        <w:spacing w:after="0" w:line="240" w:lineRule="auto"/>
-        <w:rPr>
-          <w:rFonts w:ascii="ArialMT" w:cs="ArialMT"/>
-          <w:rtl/>
-        </w:rPr>
-      </w:pPr>
-    </w:p>
-    <w:p>
-      <w:pPr>
-        <w:autoSpaceDE w:val="0"/>
-        <w:autoSpaceDN w:val="0"/>
-        <w:bidi/>
-        <w:adjustRightInd w:val="0"/>
-        <w:spacing w:after="0" w:line="240" w:lineRule="auto"/>
-        <w:rPr>
-          <w:rFonts w:ascii="ArialMT" w:cs="ArialMT"/>
-          <w:rtl/>
-        </w:rPr>
-      </w:pPr>
-    </w:p>
-    <w:p>
-      <w:pPr>
-        <w:autoSpaceDE w:val="0"/>
-        <w:autoSpaceDN w:val="0"/>
-        <w:bidi/>
-        <w:adjustRightInd w:val="0"/>
-        <w:spacing w:after="0" w:line="240" w:lineRule="auto"/>
-        <w:rPr>
-          <w:rFonts w:ascii="ArialMT" w:cs="ArialMT"/>
-          <w:rtl/>
-        </w:rPr>
-      </w:pPr>
-    </w:p>
-    <w:p>
-      <w:pPr>
-        <w:autoSpaceDE w:val="0"/>
-        <w:autoSpaceDN w:val="0"/>
-        <w:bidi/>
-        <w:adjustRightInd w:val="0"/>
-        <w:spacing w:after="0" w:line="240" w:lineRule="auto"/>
-        <w:rPr>
-          <w:rFonts w:ascii="ArialMT" w:cs="ArialMT"/>
-          <w:rtl/>
-        </w:rPr>
-      </w:pPr>
-    </w:p>
-    <w:p>
-      <w:pPr>
-        <w:autoSpaceDE w:val="0"/>
-        <w:autoSpaceDN w:val="0"/>
-        <w:bidi/>
-        <w:adjustRightInd w:val="0"/>
-        <w:spacing w:after="0" w:line="240" w:lineRule="auto"/>
-        <w:rPr>
-          <w:rFonts w:ascii="ArialMT" w:cs="ArialMT"/>
-          <w:rtl/>
-        </w:rPr>
-      </w:pPr>
-    </w:p>
-    <w:p>
-      <w:pPr>
-        <w:autoSpaceDE w:val="0"/>
-        <w:autoSpaceDN w:val="0"/>
-        <w:bidi/>
-        <w:adjustRightInd w:val="0"/>
-        <w:spacing w:after="0" w:line="240" w:lineRule="auto"/>
-        <w:rPr>
-          <w:rFonts w:ascii="ArialMT" w:cs="ArialMT"/>
-          <w:rtl/>
-        </w:rPr>
-      </w:pPr>
-    </w:p>
-    <w:p>
-      <w:pPr>
-        <w:autoSpaceDE w:val="0"/>
-        <w:autoSpaceDN w:val="0"/>
-        <w:bidi/>
-        <w:adjustRightInd w:val="0"/>
-        <w:spacing w:after="0" w:line="240" w:lineRule="auto"/>
-        <w:rPr>
-          <w:rFonts w:ascii="ArialMT" w:cs="ArialMT"/>
-          <w:rtl/>
-        </w:rPr>
-      </w:pPr>
-    </w:p>
-    <w:p>
-      <w:pPr>
-        <w:autoSpaceDE w:val="0"/>
-        <w:autoSpaceDN w:val="0"/>
-        <w:bidi/>
-        <w:adjustRightInd w:val="0"/>
-        <w:spacing w:after="0" w:line="240" w:lineRule="auto"/>
-        <w:rPr>
-          <w:rFonts w:ascii="ArialMT" w:cs="ArialMT"/>
-          <w:rtl/>
-        </w:rPr>
-      </w:pPr>
-    </w:p>
-    <w:p>
-      <w:pPr>
-        <w:autoSpaceDE w:val="0"/>
-        <w:autoSpaceDN w:val="0"/>
-        <w:bidi/>
-        <w:adjustRightInd w:val="0"/>
-        <w:spacing w:after="0" w:line="240" w:lineRule="auto"/>
-        <w:rPr>
-          <w:rFonts w:ascii="ArialMT" w:cs="ArialMT"/>
-          <w:rtl/>
-        </w:rPr>
-      </w:pPr>
-    </w:p>
-    <w:p>
-      <w:pPr>
-        <w:autoSpaceDE w:val="0"/>
-        <w:autoSpaceDN w:val="0"/>
-        <w:bidi/>
-        <w:adjustRightInd w:val="0"/>
-        <w:spacing w:after="0" w:line="240" w:lineRule="auto"/>
-        <w:rPr>
-          <w:rFonts w:ascii="ArialMT" w:cs="ArialMT"/>
-          <w:rtl/>
-        </w:rPr>
-      </w:pPr>
-      <w:r>
-        <w:rPr>
-          <w:rFonts w:ascii="ArialMT" w:cs="ArialMT" w:hint="cs"/>
-          <w:rtl/>
-        </w:rPr>
-        <w:lastRenderedPageBreak/>
-        <w:t>מבני</w:t>
-      </w:r>
-      <w:r>
-        <w:rPr>
-          <w:rFonts w:ascii="ArialMT" w:cs="ArialMT"/>
-          <w:rtl/>
-        </w:rPr>
-        <w:t xml:space="preserve"> </w:t>
-      </w:r>
-      <w:r>
-        <w:rPr>
-          <w:rFonts w:ascii="ArialMT" w:cs="ArialMT" w:hint="cs"/>
-          <w:rtl/>
-        </w:rPr>
-        <w:t>הנתונים</w:t>
-      </w:r>
-      <w:r>
-        <w:rPr>
-          <w:rFonts w:ascii="ArialMT" w:cs="ArialMT"/>
-          <w:rtl/>
-        </w:rPr>
-        <w:t xml:space="preserve"> </w:t>
-      </w:r>
-      <w:r>
-        <w:rPr>
-          <w:rFonts w:ascii="ArialMT" w:cs="ArialMT" w:hint="cs"/>
-          <w:rtl/>
-        </w:rPr>
-        <w:t>שהשתמשנו</w:t>
-      </w:r>
-      <w:r>
-        <w:rPr>
-          <w:rFonts w:ascii="ArialMT" w:cs="ArialMT"/>
-          <w:rtl/>
-        </w:rPr>
-        <w:t xml:space="preserve"> </w:t>
-      </w:r>
-      <w:r>
-        <w:rPr>
-          <w:rFonts w:ascii="ArialMT" w:cs="ArialMT" w:hint="cs"/>
-          <w:rtl/>
-        </w:rPr>
-        <w:t>בהם</w:t>
-      </w:r>
-      <w:r>
-        <w:rPr>
-          <w:rFonts w:ascii="ArialMT" w:cs="ArialMT"/>
-          <w:rtl/>
-        </w:rPr>
-        <w:t xml:space="preserve"> </w:t>
-      </w:r>
-      <w:r>
-        <w:rPr>
-          <w:rFonts w:ascii="ArialMT" w:cs="ArialMT" w:hint="cs"/>
-          <w:rtl/>
-        </w:rPr>
-        <w:t>הינם</w:t>
-      </w:r>
-      <w:r>
-        <w:rPr>
-          <w:rFonts w:ascii="ArialMT" w:cs="ArialMT"/>
+          <w:sz w:val="24"/>
+          <w:szCs w:val="24"/>
+        </w:rPr>
+      </w:pPr>
+    </w:p>
+    <w:p>
+      <w:pPr>
+        <w:autoSpaceDE w:val="0"/>
+        <w:autoSpaceDN w:val="0"/>
+        <w:bidi/>
+        <w:adjustRightInd w:val="0"/>
+        <w:spacing w:after="0" w:line="360" w:lineRule="auto"/>
+        <w:rPr>
+          <w:rFonts w:ascii="David" w:hAnsi="David" w:cs="David"/>
+          <w:sz w:val="24"/>
+          <w:szCs w:val="24"/>
+          <w:rtl/>
+        </w:rPr>
+      </w:pPr>
+    </w:p>
+    <w:p>
+      <w:pPr>
+        <w:autoSpaceDE w:val="0"/>
+        <w:autoSpaceDN w:val="0"/>
+        <w:bidi/>
+        <w:adjustRightInd w:val="0"/>
+        <w:spacing w:after="0" w:line="360" w:lineRule="auto"/>
+        <w:rPr>
+          <w:rFonts w:ascii="David" w:hAnsi="David" w:cs="David"/>
+          <w:sz w:val="24"/>
+          <w:szCs w:val="24"/>
+          <w:rtl/>
+        </w:rPr>
+      </w:pPr>
+    </w:p>
+    <w:p>
+      <w:pPr>
+        <w:autoSpaceDE w:val="0"/>
+        <w:autoSpaceDN w:val="0"/>
+        <w:bidi/>
+        <w:adjustRightInd w:val="0"/>
+        <w:spacing w:after="0" w:line="360" w:lineRule="auto"/>
+        <w:rPr>
+          <w:rFonts w:ascii="David" w:hAnsi="David" w:cs="David"/>
+          <w:sz w:val="24"/>
+          <w:szCs w:val="24"/>
+          <w:rtl/>
+        </w:rPr>
+      </w:pPr>
+    </w:p>
+    <w:p>
+      <w:pPr>
+        <w:autoSpaceDE w:val="0"/>
+        <w:autoSpaceDN w:val="0"/>
+        <w:bidi/>
+        <w:adjustRightInd w:val="0"/>
+        <w:spacing w:after="0" w:line="360" w:lineRule="auto"/>
+        <w:rPr>
+          <w:rFonts w:ascii="David" w:hAnsi="David" w:cs="David"/>
+          <w:sz w:val="24"/>
+          <w:szCs w:val="24"/>
+          <w:rtl/>
+        </w:rPr>
+      </w:pPr>
+    </w:p>
+    <w:p>
+      <w:pPr>
+        <w:autoSpaceDE w:val="0"/>
+        <w:autoSpaceDN w:val="0"/>
+        <w:bidi/>
+        <w:adjustRightInd w:val="0"/>
+        <w:spacing w:after="0" w:line="360" w:lineRule="auto"/>
+        <w:rPr>
+          <w:rFonts w:ascii="David" w:hAnsi="David" w:cs="David"/>
+          <w:sz w:val="24"/>
+          <w:szCs w:val="24"/>
+          <w:rtl/>
+        </w:rPr>
+      </w:pPr>
+    </w:p>
+    <w:p>
+      <w:pPr>
+        <w:autoSpaceDE w:val="0"/>
+        <w:autoSpaceDN w:val="0"/>
+        <w:bidi/>
+        <w:adjustRightInd w:val="0"/>
+        <w:spacing w:after="0" w:line="360" w:lineRule="auto"/>
+        <w:rPr>
+          <w:rFonts w:ascii="David" w:hAnsi="David" w:cs="David"/>
+          <w:sz w:val="24"/>
+          <w:szCs w:val="24"/>
+          <w:rtl/>
+        </w:rPr>
+      </w:pPr>
+    </w:p>
+    <w:p>
+      <w:pPr>
+        <w:autoSpaceDE w:val="0"/>
+        <w:autoSpaceDN w:val="0"/>
+        <w:bidi/>
+        <w:adjustRightInd w:val="0"/>
+        <w:spacing w:after="0" w:line="360" w:lineRule="auto"/>
+        <w:rPr>
+          <w:rFonts w:ascii="David" w:hAnsi="David" w:cs="David"/>
+          <w:sz w:val="24"/>
+          <w:szCs w:val="24"/>
+        </w:rPr>
+      </w:pPr>
+    </w:p>
+    <w:p>
+      <w:pPr>
+        <w:autoSpaceDE w:val="0"/>
+        <w:autoSpaceDN w:val="0"/>
+        <w:bidi/>
+        <w:adjustRightInd w:val="0"/>
+        <w:spacing w:after="0" w:line="360" w:lineRule="auto"/>
+        <w:rPr>
+          <w:rFonts w:ascii="David" w:hAnsi="David" w:cs="David"/>
+          <w:sz w:val="24"/>
+          <w:szCs w:val="24"/>
+        </w:rPr>
+      </w:pPr>
+    </w:p>
+    <w:p>
+      <w:pPr>
+        <w:autoSpaceDE w:val="0"/>
+        <w:autoSpaceDN w:val="0"/>
+        <w:bidi/>
+        <w:adjustRightInd w:val="0"/>
+        <w:spacing w:after="0" w:line="360" w:lineRule="auto"/>
+        <w:rPr>
+          <w:rFonts w:ascii="David" w:hAnsi="David" w:cs="David"/>
+          <w:sz w:val="24"/>
+          <w:szCs w:val="24"/>
+        </w:rPr>
+      </w:pPr>
+    </w:p>
+    <w:p>
+      <w:pPr>
+        <w:autoSpaceDE w:val="0"/>
+        <w:autoSpaceDN w:val="0"/>
+        <w:bidi/>
+        <w:adjustRightInd w:val="0"/>
+        <w:spacing w:after="0" w:line="360" w:lineRule="auto"/>
+        <w:rPr>
+          <w:rFonts w:ascii="David" w:hAnsi="David" w:cs="David"/>
+          <w:sz w:val="24"/>
+          <w:szCs w:val="24"/>
+          <w:rtl/>
+        </w:rPr>
+      </w:pPr>
+    </w:p>
+    <w:p>
+      <w:pPr>
+        <w:autoSpaceDE w:val="0"/>
+        <w:autoSpaceDN w:val="0"/>
+        <w:bidi/>
+        <w:adjustRightInd w:val="0"/>
+        <w:spacing w:after="0" w:line="360" w:lineRule="auto"/>
+        <w:rPr>
+          <w:rFonts w:ascii="David" w:hAnsi="David" w:cs="David"/>
+          <w:sz w:val="24"/>
+          <w:szCs w:val="24"/>
+          <w:rtl/>
+        </w:rPr>
+      </w:pPr>
+    </w:p>
+    <w:p>
+      <w:pPr>
+        <w:autoSpaceDE w:val="0"/>
+        <w:autoSpaceDN w:val="0"/>
+        <w:bidi/>
+        <w:adjustRightInd w:val="0"/>
+        <w:spacing w:after="0" w:line="360" w:lineRule="auto"/>
+        <w:rPr>
+          <w:rFonts w:ascii="David" w:hAnsi="David" w:cs="David"/>
+          <w:sz w:val="24"/>
+          <w:szCs w:val="24"/>
+          <w:rtl/>
+        </w:rPr>
+      </w:pPr>
+    </w:p>
+    <w:p>
+      <w:pPr>
+        <w:autoSpaceDE w:val="0"/>
+        <w:autoSpaceDN w:val="0"/>
+        <w:bidi/>
+        <w:adjustRightInd w:val="0"/>
+        <w:spacing w:after="0" w:line="360" w:lineRule="auto"/>
+        <w:rPr>
+          <w:rFonts w:ascii="David" w:hAnsi="David" w:cs="David"/>
+          <w:sz w:val="24"/>
+          <w:szCs w:val="24"/>
+          <w:rtl/>
+        </w:rPr>
+      </w:pPr>
+      <w:r>
+        <w:rPr>
+          <w:rFonts w:ascii="David" w:hAnsi="David" w:cs="David"/>
+          <w:sz w:val="24"/>
+          <w:szCs w:val="24"/>
+          <w:rtl/>
+        </w:rPr>
+        <w:t>מבני הנתונים שהשתמשנו בהם הינם</w:t>
+      </w:r>
+      <w:r>
+        <w:rPr>
+          <w:rFonts w:ascii="David" w:hAnsi="David" w:cs="David"/>
+          <w:sz w:val="24"/>
+          <w:szCs w:val="24"/>
         </w:rPr>
         <w:t>:</w:t>
       </w:r>
@@ -2093,16 +2337,18 @@
         <w:autoSpaceDN w:val="0"/>
         <w:bidi/>
         <w:adjustRightInd w:val="0"/>
-        <w:spacing w:after="0" w:line="240" w:lineRule="auto"/>
-        <w:rPr>
-          <w:rFonts w:ascii="ArialMT" w:cs="ArialMT"/>
-          <w:rtl/>
-        </w:rPr>
-      </w:pPr>
-    </w:p>
-    <w:p>
-      <w:pPr>
-        <w:pStyle w:val="ListParagraph"/>
+        <w:spacing w:after="0" w:line="360" w:lineRule="auto"/>
+        <w:rPr>
+          <w:rFonts w:ascii="David" w:hAnsi="David" w:cs="David"/>
+          <w:sz w:val="24"/>
+          <w:szCs w:val="24"/>
+          <w:rtl/>
+        </w:rPr>
+      </w:pPr>
+    </w:p>
+    <w:p>
+      <w:pPr>
+        <w:pStyle w:val="a3"/>
         <w:numPr>
           <w:ilvl w:val="0"/>
           <w:numId w:val="3"/>
@@ -2111,55 +2357,61 @@
         <w:autoSpaceDN w:val="0"/>
         <w:bidi/>
         <w:adjustRightInd w:val="0"/>
-        <w:spacing w:after="0" w:line="240" w:lineRule="auto"/>
-        <w:rPr>
-          <w:rFonts w:ascii="ArialMT" w:cs="ArialMT"/>
-        </w:rPr>
-      </w:pPr>
-      <w:r>
-        <w:rPr>
-          <w:rFonts w:cs="ArialMT"/>
+        <w:spacing w:after="0" w:line="360" w:lineRule="auto"/>
+        <w:rPr>
+          <w:rFonts w:ascii="David" w:hAnsi="David" w:cs="David"/>
+          <w:sz w:val="24"/>
+          <w:szCs w:val="24"/>
+        </w:rPr>
+      </w:pPr>
+      <w:r>
+        <w:rPr>
+          <w:rFonts w:ascii="David" w:hAnsi="David" w:cs="David"/>
+          <w:sz w:val="24"/>
+          <w:szCs w:val="24"/>
         </w:rPr>
         <w:t>Struct</w:t>
       </w:r>
       <w:r>
         <w:rPr>
-          <w:rFonts w:cs="ArialMT" w:hint="cs"/>
+          <w:rFonts w:ascii="David" w:hAnsi="David" w:cs="David"/>
+          <w:sz w:val="24"/>
+          <w:szCs w:val="24"/>
           <w:rtl/>
         </w:rPr>
         <w:t xml:space="preserve"> ששמו </w:t>
       </w:r>
       <w:r>
         <w:rPr>
-          <w:rFonts w:cs="ArialMT" w:hint="cs"/>
-        </w:rPr>
-        <w:t>H</w:t>
-      </w:r>
-      <w:r>
-        <w:rPr>
-          <w:rFonts w:cs="ArialMT"/>
-        </w:rPr>
-        <w:t>istory</w:t>
-      </w:r>
-      <w:r>
-        <w:rPr>
-          <w:rFonts w:cs="ArialMT" w:hint="cs"/>
+          <w:rFonts w:ascii="David" w:hAnsi="David" w:cs="David"/>
+          <w:sz w:val="24"/>
+          <w:szCs w:val="24"/>
+        </w:rPr>
+        <w:t>History</w:t>
+      </w:r>
+      <w:r>
+        <w:rPr>
+          <w:rFonts w:ascii="David" w:hAnsi="David" w:cs="David"/>
+          <w:sz w:val="24"/>
+          <w:szCs w:val="24"/>
           <w:rtl/>
         </w:rPr>
         <w:t>,</w:t>
       </w:r>
       <w:r>
         <w:rPr>
-          <w:rFonts w:cs="ArialMT" w:hint="cs"/>
+          <w:rFonts w:ascii="David" w:hAnsi="David" w:cs="David"/>
+          <w:sz w:val="24"/>
+          <w:szCs w:val="24"/>
           <w:rtl/>
         </w:rPr>
         <w:t xml:space="preserve"> </w:t>
       </w:r>
-      <w:bookmarkStart w:id="0" w:name="_GoBack"/>
-      <w:bookmarkEnd w:id="0"/>
-      <w:r>
-        <w:rPr>
-          <w:rFonts w:cs="ArialMT" w:hint="cs"/>
+      <w:r>
+        <w:rPr>
+          <w:rFonts w:ascii="David" w:hAnsi="David" w:cs="David"/>
+          <w:sz w:val="24"/>
+          <w:szCs w:val="24"/>
           <w:rtl/>
         </w:rPr>
         <w:t>אשר אנו משתמשים לטובה שמירה ההיסטוריה. השדות בו:</w:t>
@@ -2167,7 +2419,7 @@
     </w:p>
     <w:p>
       <w:pPr>
-        <w:pStyle w:val="ListParagraph"/>
+        <w:pStyle w:val="a3"/>
         <w:numPr>
           <w:ilvl w:val="1"/>
           <w:numId w:val="3"/>
@@ -2176,42 +2428,125 @@
         <w:autoSpaceDN w:val="0"/>
         <w:bidi/>
         <w:adjustRightInd w:val="0"/>
-        <w:spacing w:after="0" w:line="240" w:lineRule="auto"/>
-        <w:rPr>
-          <w:rFonts w:ascii="ArialMT" w:cs="ArialMT"/>
-        </w:rPr>
-      </w:pPr>
-      <w:r>
-        <w:rPr>
-          <w:rFonts w:cs="ArialMT" w:hint="cs"/>
-          <w:rtl/>
-        </w:rPr>
-        <w:t xml:space="preserve">מערך של מילים(כל תא במערך הוא מערך של </w:t>
-      </w:r>
-      <w:r>
-        <w:rPr>
-          <w:rFonts w:cs="ArialMT"/>
+        <w:spacing w:after="0" w:line="360" w:lineRule="auto"/>
+        <w:rPr>
+          <w:rFonts w:ascii="David" w:hAnsi="David" w:cs="David"/>
+          <w:sz w:val="24"/>
+          <w:szCs w:val="24"/>
+        </w:rPr>
+      </w:pPr>
+      <w:r>
+        <w:rPr>
+          <w:rFonts w:ascii="David" w:hAnsi="David" w:cs="David"/>
+          <w:sz w:val="24"/>
+          <w:szCs w:val="24"/>
+          <w:rtl/>
+        </w:rPr>
+        <w:t>מערך של מילים</w:t>
+      </w:r>
+      <w:r>
+        <w:rPr>
+          <w:rFonts w:ascii="David" w:hAnsi="David" w:cs="David" w:hint="cs"/>
+          <w:sz w:val="24"/>
+          <w:szCs w:val="24"/>
+          <w:rtl/>
+        </w:rPr>
+        <w:t xml:space="preserve"> </w:t>
+      </w:r>
+      <w:proofErr w:type="spellStart"/>
+      <w:r>
+        <w:rPr>
+          <w:rFonts w:ascii="David" w:hAnsi="David" w:cs="David"/>
+          <w:sz w:val="24"/>
+          <w:szCs w:val="24"/>
+        </w:rPr>
+        <w:t>cmds</w:t>
+      </w:r>
+      <w:proofErr w:type="spellEnd"/>
+      <w:r>
+        <w:rPr>
+          <w:rFonts w:ascii="David" w:hAnsi="David" w:cs="David" w:hint="cs"/>
+          <w:sz w:val="24"/>
+          <w:szCs w:val="24"/>
+          <w:rtl/>
+        </w:rPr>
+        <w:t xml:space="preserve"> </w:t>
+      </w:r>
+      <w:r>
+        <w:rPr>
+          <w:rFonts w:ascii="David" w:hAnsi="David" w:cs="David"/>
+          <w:sz w:val="24"/>
+          <w:szCs w:val="24"/>
+          <w:rtl/>
+        </w:rPr>
+        <w:t xml:space="preserve">(כל תא במערך הוא מערך של </w:t>
+      </w:r>
+      <w:r>
+        <w:rPr>
+          <w:rFonts w:ascii="David" w:hAnsi="David" w:cs="David"/>
+          <w:sz w:val="24"/>
+          <w:szCs w:val="24"/>
         </w:rPr>
         <w:t xml:space="preserve">char </w:t>
       </w:r>
       <w:r>
         <w:rPr>
-          <w:rFonts w:cs="ArialMT" w:hint="cs"/>
-          <w:rtl/>
-        </w:rPr>
-        <w:t xml:space="preserve"> בגודל 80(</w:t>
-      </w:r>
-      <w:r>
-        <w:rPr>
-          <w:rFonts w:cs="ArialMT" w:hint="cs"/>
-          <w:rtl/>
-        </w:rPr>
-        <w:t>אורך המקסימלי של פקודה),אשר שומר את שמם של הפקודות</w:t>
-      </w:r>
-    </w:p>
-    <w:p>
-      <w:pPr>
-        <w:pStyle w:val="ListParagraph"/>
+          <w:rFonts w:ascii="David" w:hAnsi="David" w:cs="David"/>
+          <w:sz w:val="24"/>
+          <w:szCs w:val="24"/>
+          <w:rtl/>
+        </w:rPr>
+        <w:t xml:space="preserve"> בגודל 80</w:t>
+      </w:r>
+      <w:r>
+        <w:rPr>
+          <w:rFonts w:ascii="David" w:hAnsi="David" w:cs="David" w:hint="cs"/>
+          <w:sz w:val="24"/>
+          <w:szCs w:val="24"/>
+          <w:rtl/>
+        </w:rPr>
+        <w:t xml:space="preserve">, </w:t>
+      </w:r>
+      <w:r>
+        <w:rPr>
+          <w:rFonts w:ascii="David" w:hAnsi="David" w:cs="David"/>
+          <w:sz w:val="24"/>
+          <w:szCs w:val="24"/>
+          <w:rtl/>
+        </w:rPr>
+        <w:t xml:space="preserve">אורך המקסימלי של פקודה),אשר </w:t>
+      </w:r>
+      <w:r>
+        <w:rPr>
+          <w:rFonts w:ascii="David" w:hAnsi="David" w:cs="David" w:hint="cs"/>
+          <w:sz w:val="24"/>
+          <w:szCs w:val="24"/>
+          <w:rtl/>
+        </w:rPr>
+        <w:t>שם נשמרות</w:t>
+      </w:r>
+      <w:r>
+        <w:rPr>
+          <w:rFonts w:ascii="David" w:hAnsi="David" w:cs="David"/>
+          <w:sz w:val="24"/>
+          <w:szCs w:val="24"/>
+          <w:rtl/>
+        </w:rPr>
+        <w:t xml:space="preserve"> הפקודות</w:t>
+      </w:r>
+      <w:r>
+        <w:rPr>
+          <w:rFonts w:ascii="David" w:hAnsi="David" w:cs="David" w:hint="cs"/>
+          <w:sz w:val="24"/>
+          <w:szCs w:val="24"/>
+          <w:rtl/>
+        </w:rPr>
+        <w:t>.</w:t>
+      </w:r>
+    </w:p>
+    <w:p>
+      <w:pPr>
+        <w:pStyle w:val="a3"/>
         <w:numPr>
           <w:ilvl w:val="1"/>
           <w:numId w:val="3"/>
@@ -2220,44 +2555,54 @@
         <w:autoSpaceDN w:val="0"/>
         <w:bidi/>
         <w:adjustRightInd w:val="0"/>
-        <w:spacing w:after="0" w:line="240" w:lineRule="auto"/>
-        <w:rPr>
-          <w:rFonts w:ascii="ArialMT" w:cs="ArialMT"/>
+        <w:spacing w:after="0" w:line="360" w:lineRule="auto"/>
+        <w:rPr>
+          <w:rFonts w:ascii="David" w:hAnsi="David" w:cs="David"/>
+          <w:sz w:val="24"/>
+          <w:szCs w:val="24"/>
         </w:rPr>
       </w:pPr>
       <w:proofErr w:type="spellStart"/>
       <w:r>
         <w:rPr>
-          <w:rFonts w:cs="ArialMT"/>
+          <w:rFonts w:ascii="David" w:hAnsi="David" w:cs="David"/>
+          <w:sz w:val="24"/>
+          <w:szCs w:val="24"/>
         </w:rPr>
         <w:t>Oldest_cmd_idx</w:t>
       </w:r>
       <w:proofErr w:type="spellEnd"/>
       <w:r>
         <w:rPr>
-          <w:rFonts w:cs="ArialMT" w:hint="cs"/>
-          <w:rtl/>
-        </w:rPr>
-        <w:t xml:space="preserve"> </w:t>
-      </w:r>
-      <w:r>
-        <w:rPr>
-          <w:rFonts w:cs="ArialMT"/>
-          <w:rtl/>
-        </w:rPr>
-        <w:t>–</w:t>
-      </w:r>
-      <w:r>
-        <w:rPr>
-          <w:rFonts w:cs="ArialMT" w:hint="cs"/>
-          <w:rtl/>
-        </w:rPr>
-        <w:t xml:space="preserve"> מספר שלם ארש שומר באיזה תא במערך נמצא הפקודה הישנה ביותר.</w:t>
-      </w:r>
-    </w:p>
-    <w:p>
-      <w:pPr>
-        <w:pStyle w:val="ListParagraph"/>
+          <w:rFonts w:ascii="David" w:hAnsi="David" w:cs="David"/>
+          <w:sz w:val="24"/>
+          <w:szCs w:val="24"/>
+          <w:rtl/>
+        </w:rPr>
+        <w:t xml:space="preserve"> – מספר שלם </w:t>
+      </w:r>
+      <w:r>
+        <w:rPr>
+          <w:rFonts w:ascii="David" w:hAnsi="David" w:cs="David" w:hint="cs"/>
+          <w:sz w:val="24"/>
+          <w:szCs w:val="24"/>
+          <w:rtl/>
+        </w:rPr>
+        <w:t>אשר</w:t>
+      </w:r>
+      <w:r>
+        <w:rPr>
+          <w:rFonts w:ascii="David" w:hAnsi="David" w:cs="David"/>
+          <w:sz w:val="24"/>
+          <w:szCs w:val="24"/>
+          <w:rtl/>
+        </w:rPr>
+        <w:t xml:space="preserve"> שומר באיזה תא במערך נמצא הפקודה הישנה ביותר.</w:t>
+      </w:r>
+    </w:p>
+    <w:p>
+      <w:pPr>
+        <w:pStyle w:val="a3"/>
         <w:numPr>
           <w:ilvl w:val="1"/>
           <w:numId w:val="3"/>
@@ -2266,65 +2611,55 @@
         <w:autoSpaceDN w:val="0"/>
         <w:bidi/>
         <w:adjustRightInd w:val="0"/>
-        <w:spacing w:after="0" w:line="240" w:lineRule="auto"/>
-        <w:rPr>
-          <w:rFonts w:ascii="ArialMT" w:cs="ArialMT"/>
+        <w:spacing w:after="0" w:line="360" w:lineRule="auto"/>
+        <w:rPr>
+          <w:rFonts w:ascii="David" w:hAnsi="David" w:cs="David"/>
+          <w:sz w:val="24"/>
+          <w:szCs w:val="24"/>
           <w:rtl/>
         </w:rPr>
       </w:pPr>
       <w:proofErr w:type="spellStart"/>
       <w:r>
         <w:rPr>
-          <w:rFonts w:cs="ArialMT"/>
-        </w:rPr>
-        <w:t>Newes</w:t>
-      </w:r>
-      <w:r>
-        <w:rPr>
-          <w:rFonts w:cs="ArialMT"/>
-        </w:rPr>
-        <w:t>t_cmd_idx</w:t>
+          <w:rFonts w:ascii="David" w:hAnsi="David" w:cs="David"/>
+          <w:sz w:val="24"/>
+          <w:szCs w:val="24"/>
+        </w:rPr>
+        <w:t>Newest_cmd_idx</w:t>
       </w:r>
       <w:proofErr w:type="spellEnd"/>
       <w:r>
         <w:rPr>
-          <w:rFonts w:cs="ArialMT" w:hint="cs"/>
-          <w:rtl/>
-        </w:rPr>
-        <w:t xml:space="preserve"> </w:t>
-      </w:r>
-      <w:r>
-        <w:rPr>
-          <w:rFonts w:cs="ArialMT"/>
-          <w:rtl/>
-        </w:rPr>
-        <w:t>–</w:t>
-      </w:r>
-      <w:r>
-        <w:rPr>
-          <w:rFonts w:cs="ArialMT" w:hint="cs"/>
-          <w:rtl/>
-        </w:rPr>
-        <w:t xml:space="preserve"> מספר שלם ארש שומר באיזה תא במערך נמצא הפקודה ה</w:t>
-      </w:r>
-      <w:r>
-        <w:rPr>
-          <w:rFonts w:cs="ArialMT" w:hint="cs"/>
-          <w:rtl/>
-        </w:rPr>
-        <w:t>חדש</w:t>
-      </w:r>
-      <w:r>
-        <w:rPr>
-          <w:rFonts w:cs="ArialMT" w:hint="cs"/>
-          <w:rtl/>
-        </w:rPr>
-        <w:t>ה ביותר.</w:t>
-      </w:r>
-    </w:p>
-    <w:p>
-      <w:pPr>
-        <w:pStyle w:val="ListParagraph"/>
+          <w:rFonts w:ascii="David" w:hAnsi="David" w:cs="David"/>
+          <w:sz w:val="24"/>
+          <w:szCs w:val="24"/>
+          <w:rtl/>
+        </w:rPr>
+        <w:t xml:space="preserve"> – מספר שלם </w:t>
+      </w:r>
+      <w:r>
+        <w:rPr>
+          <w:rFonts w:ascii="David" w:hAnsi="David" w:cs="David" w:hint="cs"/>
+          <w:sz w:val="24"/>
+          <w:szCs w:val="24"/>
+          <w:rtl/>
+        </w:rPr>
+        <w:t>אשר</w:t>
+      </w:r>
+      <w:r>
+        <w:rPr>
+          <w:rFonts w:ascii="David" w:hAnsi="David" w:cs="David"/>
+          <w:sz w:val="24"/>
+          <w:szCs w:val="24"/>
+          <w:rtl/>
+        </w:rPr>
+        <w:t xml:space="preserve"> שומר באיזה תא במערך נמצא הפקודה החדשה ביותר.</w:t>
+      </w:r>
+    </w:p>
+    <w:p>
+      <w:pPr>
+        <w:pStyle w:val="a3"/>
         <w:numPr>
           <w:ilvl w:val="1"/>
           <w:numId w:val="3"/>
@@ -2333,27 +2668,35 @@
         <w:autoSpaceDN w:val="0"/>
         <w:bidi/>
         <w:adjustRightInd w:val="0"/>
-        <w:spacing w:after="0" w:line="240" w:lineRule="auto"/>
-        <w:rPr>
-          <w:rFonts w:ascii="ArialMT" w:cs="ArialMT"/>
-        </w:rPr>
-      </w:pPr>
-      <w:r>
-        <w:rPr>
-          <w:rFonts w:ascii="ArialMT" w:cs="ArialMT" w:hint="cs"/>
+        <w:spacing w:after="0" w:line="360" w:lineRule="auto"/>
+        <w:rPr>
+          <w:rFonts w:ascii="David" w:hAnsi="David" w:cs="David"/>
+          <w:sz w:val="24"/>
+          <w:szCs w:val="24"/>
+        </w:rPr>
+      </w:pPr>
+      <w:r>
+        <w:rPr>
+          <w:rFonts w:ascii="David" w:hAnsi="David" w:cs="David"/>
+          <w:sz w:val="24"/>
+          <w:szCs w:val="24"/>
           <w:rtl/>
         </w:rPr>
         <w:t xml:space="preserve">משתנה בוליאני בשם </w:t>
       </w:r>
       <w:r>
         <w:rPr>
-          <w:rFonts w:cs="ArialMT"/>
+          <w:rFonts w:ascii="David" w:hAnsi="David" w:cs="David"/>
+          <w:sz w:val="24"/>
+          <w:szCs w:val="24"/>
         </w:rPr>
         <w:t>full</w:t>
       </w:r>
       <w:r>
         <w:rPr>
-          <w:rFonts w:cs="ArialMT" w:hint="cs"/>
+          <w:rFonts w:ascii="David" w:hAnsi="David" w:cs="David"/>
+          <w:sz w:val="24"/>
+          <w:szCs w:val="24"/>
           <w:rtl/>
         </w:rPr>
         <w:t xml:space="preserve"> אשר מסמן אם המערך התמלא.</w:t>
@@ -2361,7 +2704,7 @@
     </w:p>
     <w:p>
       <w:pPr>
-        <w:pStyle w:val="ListParagraph"/>
+        <w:pStyle w:val="a3"/>
         <w:numPr>
           <w:ilvl w:val="0"/>
           <w:numId w:val="3"/>
@@ -2370,39 +2713,616 @@
         <w:autoSpaceDN w:val="0"/>
         <w:bidi/>
         <w:adjustRightInd w:val="0"/>
-        <w:spacing w:after="0" w:line="240" w:lineRule="auto"/>
-        <w:rPr>
-          <w:rFonts w:ascii="ArialMT" w:cs="ArialMT"/>
-          <w:rtl/>
-        </w:rPr>
-      </w:pPr>
-    </w:p>
-    <w:p>
-      <w:pPr>
-        <w:autoSpaceDE w:val="0"/>
-        <w:autoSpaceDN w:val="0"/>
-        <w:bidi/>
-        <w:adjustRightInd w:val="0"/>
-        <w:spacing w:after="0" w:line="240" w:lineRule="auto"/>
-        <w:rPr>
-          <w:rFonts w:ascii="ArialMT" w:cs="ArialMT"/>
-        </w:rPr>
-      </w:pPr>
-    </w:p>
-    <w:p>
-      <w:pPr>
-        <w:autoSpaceDE w:val="0"/>
-        <w:autoSpaceDN w:val="0"/>
-        <w:bidi/>
-        <w:adjustRightInd w:val="0"/>
-        <w:spacing w:after="0" w:line="240" w:lineRule="auto"/>
-      </w:pPr>
-    </w:p>
-    <w:p>
-      <w:pPr>
-        <w:bidi/>
-        <w:rPr>
-          <w:rFonts w:hint="cs"/>
+        <w:spacing w:after="0" w:line="360" w:lineRule="auto"/>
+        <w:rPr>
+          <w:rFonts w:ascii="David" w:hAnsi="David" w:cs="David"/>
+          <w:sz w:val="24"/>
+          <w:szCs w:val="24"/>
+        </w:rPr>
+      </w:pPr>
+      <w:r>
+        <w:rPr>
+          <w:rFonts w:ascii="David" w:hAnsi="David" w:cs="David"/>
+          <w:sz w:val="24"/>
+          <w:szCs w:val="24"/>
+        </w:rPr>
+        <w:t>Struct</w:t>
+      </w:r>
+      <w:r>
+        <w:rPr>
+          <w:rFonts w:ascii="David" w:hAnsi="David" w:cs="David"/>
+          <w:sz w:val="24"/>
+          <w:szCs w:val="24"/>
+          <w:rtl/>
+        </w:rPr>
+        <w:t xml:space="preserve"> ששמו </w:t>
+      </w:r>
+      <w:r>
+        <w:rPr>
+          <w:rFonts w:ascii="David" w:hAnsi="David" w:cs="David"/>
+          <w:sz w:val="24"/>
+          <w:szCs w:val="24"/>
+        </w:rPr>
+        <w:t>job</w:t>
+      </w:r>
+      <w:r>
+        <w:rPr>
+          <w:rFonts w:ascii="David" w:hAnsi="David" w:cs="David"/>
+          <w:sz w:val="24"/>
+          <w:szCs w:val="24"/>
+          <w:rtl/>
+        </w:rPr>
+        <w:t xml:space="preserve">, אשר אנו משתמשים לטובה שמירה </w:t>
+      </w:r>
+      <w:r>
+        <w:rPr>
+          <w:rFonts w:ascii="David" w:hAnsi="David" w:cs="David"/>
+          <w:sz w:val="24"/>
+          <w:szCs w:val="24"/>
+        </w:rPr>
+        <w:t>job</w:t>
+      </w:r>
+      <w:r>
+        <w:rPr>
+          <w:rFonts w:ascii="David" w:hAnsi="David" w:cs="David" w:hint="cs"/>
+          <w:sz w:val="24"/>
+          <w:szCs w:val="24"/>
+          <w:rtl/>
+        </w:rPr>
+        <w:t xml:space="preserve"> כלשהו</w:t>
+      </w:r>
+      <w:r>
+        <w:rPr>
+          <w:rFonts w:ascii="David" w:hAnsi="David" w:cs="David"/>
+          <w:sz w:val="24"/>
+          <w:szCs w:val="24"/>
+          <w:rtl/>
+        </w:rPr>
+        <w:t>. השדות בו:</w:t>
+      </w:r>
+    </w:p>
+    <w:p>
+      <w:pPr>
+        <w:pStyle w:val="a3"/>
+        <w:numPr>
+          <w:ilvl w:val="1"/>
+          <w:numId w:val="3"/>
+        </w:numPr>
+        <w:autoSpaceDE w:val="0"/>
+        <w:autoSpaceDN w:val="0"/>
+        <w:bidi/>
+        <w:adjustRightInd w:val="0"/>
+        <w:spacing w:after="0" w:line="360" w:lineRule="auto"/>
+        <w:rPr>
+          <w:rFonts w:ascii="David" w:hAnsi="David" w:cs="David"/>
+          <w:sz w:val="24"/>
+          <w:szCs w:val="24"/>
+        </w:rPr>
+      </w:pPr>
+      <w:proofErr w:type="spellStart"/>
+      <w:r>
+        <w:rPr>
+          <w:rFonts w:ascii="David" w:hAnsi="David" w:cs="David"/>
+          <w:sz w:val="24"/>
+          <w:szCs w:val="24"/>
+        </w:rPr>
+        <w:t>job_name</w:t>
+      </w:r>
+      <w:proofErr w:type="spellEnd"/>
+      <w:r>
+        <w:rPr>
+          <w:rFonts w:ascii="David" w:hAnsi="David" w:cs="David" w:hint="cs"/>
+          <w:sz w:val="24"/>
+          <w:szCs w:val="24"/>
+          <w:rtl/>
+        </w:rPr>
+        <w:t xml:space="preserve"> </w:t>
+      </w:r>
+      <w:r>
+        <w:rPr>
+          <w:rFonts w:ascii="David" w:hAnsi="David" w:cs="David"/>
+          <w:sz w:val="24"/>
+          <w:szCs w:val="24"/>
+          <w:rtl/>
+        </w:rPr>
+        <w:t>–</w:t>
+      </w:r>
+      <w:r>
+        <w:rPr>
+          <w:rFonts w:ascii="David" w:hAnsi="David" w:cs="David" w:hint="cs"/>
+          <w:sz w:val="24"/>
+          <w:szCs w:val="24"/>
+          <w:rtl/>
+        </w:rPr>
+        <w:t xml:space="preserve"> שם ה-</w:t>
+      </w:r>
+      <w:proofErr w:type="gramStart"/>
+      <w:r>
+        <w:rPr>
+          <w:rFonts w:ascii="David" w:hAnsi="David" w:cs="David"/>
+          <w:sz w:val="24"/>
+          <w:szCs w:val="24"/>
+        </w:rPr>
+        <w:t>job</w:t>
+      </w:r>
+      <w:r>
+        <w:rPr>
+          <w:rFonts w:ascii="David" w:hAnsi="David" w:cs="David" w:hint="cs"/>
+          <w:sz w:val="24"/>
+          <w:szCs w:val="24"/>
+          <w:rtl/>
+        </w:rPr>
+        <w:t xml:space="preserve"> ,</w:t>
+      </w:r>
+      <w:proofErr w:type="gramEnd"/>
+      <w:r>
+        <w:rPr>
+          <w:rFonts w:ascii="David" w:hAnsi="David" w:cs="David" w:hint="cs"/>
+          <w:sz w:val="24"/>
+          <w:szCs w:val="24"/>
+          <w:rtl/>
+        </w:rPr>
+        <w:t xml:space="preserve"> זהו מערך </w:t>
+      </w:r>
+      <w:r>
+        <w:rPr>
+          <w:rFonts w:ascii="David" w:hAnsi="David" w:cs="David" w:hint="cs"/>
+          <w:sz w:val="24"/>
+          <w:szCs w:val="24"/>
+          <w:rtl/>
+        </w:rPr>
+        <w:t xml:space="preserve">של </w:t>
+      </w:r>
+      <w:r>
+        <w:rPr>
+          <w:rFonts w:ascii="David" w:hAnsi="David" w:cs="David"/>
+          <w:sz w:val="24"/>
+          <w:szCs w:val="24"/>
+        </w:rPr>
+        <w:t>char</w:t>
+      </w:r>
+      <w:r>
+        <w:rPr>
+          <w:rFonts w:ascii="David" w:hAnsi="David" w:cs="David" w:hint="cs"/>
+          <w:sz w:val="24"/>
+          <w:szCs w:val="24"/>
+          <w:rtl/>
+        </w:rPr>
+        <w:t xml:space="preserve"> </w:t>
+      </w:r>
+      <w:r>
+        <w:rPr>
+          <w:rFonts w:ascii="David" w:hAnsi="David" w:cs="David" w:hint="cs"/>
+          <w:sz w:val="24"/>
+          <w:szCs w:val="24"/>
+          <w:rtl/>
+        </w:rPr>
+        <w:t xml:space="preserve">בגודל 50 שזהו האורך המקסימלי של שם של </w:t>
+      </w:r>
+      <w:r>
+        <w:rPr>
+          <w:rFonts w:ascii="David" w:hAnsi="David" w:cs="David"/>
+          <w:sz w:val="24"/>
+          <w:szCs w:val="24"/>
+        </w:rPr>
+        <w:t>job</w:t>
+      </w:r>
+      <w:r>
+        <w:rPr>
+          <w:rFonts w:ascii="David" w:hAnsi="David" w:cs="David" w:hint="cs"/>
+          <w:sz w:val="24"/>
+          <w:szCs w:val="24"/>
+          <w:rtl/>
+        </w:rPr>
+        <w:t>.</w:t>
+      </w:r>
+    </w:p>
+    <w:p>
+      <w:pPr>
+        <w:pStyle w:val="a3"/>
+        <w:numPr>
+          <w:ilvl w:val="1"/>
+          <w:numId w:val="3"/>
+        </w:numPr>
+        <w:autoSpaceDE w:val="0"/>
+        <w:autoSpaceDN w:val="0"/>
+        <w:bidi/>
+        <w:adjustRightInd w:val="0"/>
+        <w:spacing w:after="0" w:line="360" w:lineRule="auto"/>
+        <w:rPr>
+          <w:rFonts w:ascii="David" w:hAnsi="David" w:cs="David"/>
+          <w:sz w:val="24"/>
+          <w:szCs w:val="24"/>
+        </w:rPr>
+      </w:pPr>
+      <w:proofErr w:type="spellStart"/>
+      <w:r>
+        <w:rPr>
+          <w:rFonts w:ascii="David" w:hAnsi="David" w:cs="David"/>
+          <w:sz w:val="24"/>
+          <w:szCs w:val="24"/>
+        </w:rPr>
+        <w:t>Pid</w:t>
+      </w:r>
+      <w:proofErr w:type="spellEnd"/>
+      <w:r>
+        <w:rPr>
+          <w:rFonts w:ascii="David" w:hAnsi="David" w:cs="David" w:hint="cs"/>
+          <w:sz w:val="24"/>
+          <w:szCs w:val="24"/>
+          <w:rtl/>
+        </w:rPr>
+        <w:t xml:space="preserve"> </w:t>
+      </w:r>
+      <w:r>
+        <w:rPr>
+          <w:rFonts w:ascii="David" w:hAnsi="David" w:cs="David"/>
+          <w:sz w:val="24"/>
+          <w:szCs w:val="24"/>
+          <w:rtl/>
+        </w:rPr>
+        <w:t>–</w:t>
+      </w:r>
+      <w:r>
+        <w:rPr>
+          <w:rFonts w:ascii="David" w:hAnsi="David" w:cs="David" w:hint="cs"/>
+          <w:sz w:val="24"/>
+          <w:szCs w:val="24"/>
+          <w:rtl/>
+        </w:rPr>
+        <w:t xml:space="preserve"> </w:t>
+      </w:r>
+      <w:r>
+        <w:rPr>
+          <w:rFonts w:ascii="David" w:hAnsi="David" w:cs="David" w:hint="cs"/>
+          <w:sz w:val="24"/>
+          <w:szCs w:val="24"/>
+          <w:rtl/>
+        </w:rPr>
+        <w:t>ה-</w:t>
+      </w:r>
+      <w:r>
+        <w:rPr>
+          <w:rFonts w:ascii="David" w:hAnsi="David" w:cs="David"/>
+          <w:sz w:val="24"/>
+          <w:szCs w:val="24"/>
+        </w:rPr>
+        <w:t>id</w:t>
+      </w:r>
+      <w:r>
+        <w:rPr>
+          <w:rFonts w:ascii="David" w:hAnsi="David" w:cs="David" w:hint="cs"/>
+          <w:sz w:val="24"/>
+          <w:szCs w:val="24"/>
+          <w:rtl/>
+        </w:rPr>
+        <w:t xml:space="preserve"> של ה-</w:t>
+      </w:r>
+      <w:r>
+        <w:rPr>
+          <w:rFonts w:ascii="David" w:hAnsi="David" w:cs="David"/>
+          <w:sz w:val="24"/>
+          <w:szCs w:val="24"/>
+        </w:rPr>
+        <w:t>job</w:t>
+      </w:r>
+      <w:r>
+        <w:rPr>
+          <w:rFonts w:ascii="David" w:hAnsi="David" w:cs="David" w:hint="cs"/>
+          <w:sz w:val="24"/>
+          <w:szCs w:val="24"/>
+          <w:rtl/>
+        </w:rPr>
+        <w:t xml:space="preserve">. לכל </w:t>
+      </w:r>
+      <w:r>
+        <w:rPr>
+          <w:rFonts w:ascii="David" w:hAnsi="David" w:cs="David"/>
+          <w:sz w:val="24"/>
+          <w:szCs w:val="24"/>
+        </w:rPr>
+        <w:t>job</w:t>
+      </w:r>
+      <w:r>
+        <w:rPr>
+          <w:rFonts w:ascii="David" w:hAnsi="David" w:cs="David" w:hint="cs"/>
+          <w:sz w:val="24"/>
+          <w:szCs w:val="24"/>
+          <w:rtl/>
+        </w:rPr>
+        <w:t xml:space="preserve"> יש </w:t>
+      </w:r>
+      <w:r>
+        <w:rPr>
+          <w:rFonts w:ascii="David" w:hAnsi="David" w:cs="David"/>
+          <w:sz w:val="24"/>
+          <w:szCs w:val="24"/>
+        </w:rPr>
+        <w:t>id</w:t>
+      </w:r>
+      <w:r>
+        <w:rPr>
+          <w:rFonts w:ascii="David" w:hAnsi="David" w:cs="David" w:hint="cs"/>
+          <w:sz w:val="24"/>
+          <w:szCs w:val="24"/>
+          <w:rtl/>
+        </w:rPr>
+        <w:t xml:space="preserve"> </w:t>
+      </w:r>
+      <w:proofErr w:type="spellStart"/>
+      <w:r>
+        <w:rPr>
+          <w:rFonts w:ascii="David" w:hAnsi="David" w:cs="David" w:hint="cs"/>
+          <w:sz w:val="24"/>
+          <w:szCs w:val="24"/>
+          <w:rtl/>
+        </w:rPr>
+        <w:t>יחודי</w:t>
+      </w:r>
+      <w:proofErr w:type="spellEnd"/>
+      <w:r>
+        <w:rPr>
+          <w:rFonts w:ascii="David" w:hAnsi="David" w:cs="David" w:hint="cs"/>
+          <w:sz w:val="24"/>
+          <w:szCs w:val="24"/>
+          <w:rtl/>
+        </w:rPr>
+        <w:t xml:space="preserve"> משלו.</w:t>
+      </w:r>
+      <w:r>
+        <w:rPr>
+          <w:rFonts w:ascii="David" w:hAnsi="David" w:cs="David" w:hint="cs"/>
+          <w:sz w:val="24"/>
+          <w:szCs w:val="24"/>
+          <w:rtl/>
+        </w:rPr>
+        <w:t xml:space="preserve"> הערך מאותחל להיות </w:t>
+      </w:r>
+      <w:r>
+        <w:rPr>
+          <w:rFonts w:ascii="David" w:hAnsi="David" w:cs="David"/>
+          <w:sz w:val="24"/>
+          <w:szCs w:val="24"/>
+        </w:rPr>
+        <w:t>-1</w:t>
+      </w:r>
+      <w:r>
+        <w:rPr>
+          <w:rFonts w:ascii="David" w:hAnsi="David" w:cs="David" w:hint="cs"/>
+          <w:sz w:val="24"/>
+          <w:szCs w:val="24"/>
+          <w:rtl/>
+        </w:rPr>
+        <w:t>.</w:t>
+      </w:r>
+    </w:p>
+    <w:p>
+      <w:pPr>
+        <w:pStyle w:val="a3"/>
+        <w:numPr>
+          <w:ilvl w:val="1"/>
+          <w:numId w:val="3"/>
+        </w:numPr>
+        <w:autoSpaceDE w:val="0"/>
+        <w:autoSpaceDN w:val="0"/>
+        <w:bidi/>
+        <w:adjustRightInd w:val="0"/>
+        <w:spacing w:after="0" w:line="360" w:lineRule="auto"/>
+        <w:rPr>
+          <w:rFonts w:ascii="David" w:hAnsi="David" w:cs="David"/>
+          <w:sz w:val="24"/>
+          <w:szCs w:val="24"/>
+        </w:rPr>
+      </w:pPr>
+      <w:proofErr w:type="spellStart"/>
+      <w:r>
+        <w:rPr>
+          <w:rFonts w:ascii="David" w:hAnsi="David" w:cs="David"/>
+          <w:sz w:val="24"/>
+          <w:szCs w:val="24"/>
+        </w:rPr>
+        <w:t>entry_time</w:t>
+      </w:r>
+      <w:proofErr w:type="spellEnd"/>
+      <w:r>
+        <w:rPr>
+          <w:rFonts w:ascii="David" w:hAnsi="David" w:cs="David" w:hint="cs"/>
+          <w:sz w:val="24"/>
+          <w:szCs w:val="24"/>
+          <w:rtl/>
+        </w:rPr>
+        <w:t xml:space="preserve"> </w:t>
+      </w:r>
+      <w:r>
+        <w:rPr>
+          <w:rFonts w:ascii="David" w:hAnsi="David" w:cs="David"/>
+          <w:sz w:val="24"/>
+          <w:szCs w:val="24"/>
+          <w:rtl/>
+        </w:rPr>
+        <w:t>–</w:t>
+      </w:r>
+      <w:r>
+        <w:rPr>
+          <w:rFonts w:ascii="David" w:hAnsi="David" w:cs="David" w:hint="cs"/>
+          <w:sz w:val="24"/>
+          <w:szCs w:val="24"/>
+          <w:rtl/>
+        </w:rPr>
+        <w:t xml:space="preserve"> הזמן בשניות מרגע שתהליך נכנס לרשימת ה-</w:t>
+      </w:r>
+      <w:r>
+        <w:rPr>
+          <w:rFonts w:ascii="David" w:hAnsi="David" w:cs="David"/>
+          <w:sz w:val="24"/>
+          <w:szCs w:val="24"/>
+        </w:rPr>
+        <w:t>jobs</w:t>
+      </w:r>
+      <w:r>
+        <w:rPr>
+          <w:rFonts w:ascii="David" w:hAnsi="David" w:cs="David" w:hint="cs"/>
+          <w:sz w:val="24"/>
+          <w:szCs w:val="24"/>
+          <w:rtl/>
+        </w:rPr>
+        <w:t>.</w:t>
+      </w:r>
+    </w:p>
+    <w:p>
+      <w:pPr>
+        <w:pStyle w:val="a3"/>
+        <w:numPr>
+          <w:ilvl w:val="1"/>
+          <w:numId w:val="3"/>
+        </w:numPr>
+        <w:autoSpaceDE w:val="0"/>
+        <w:autoSpaceDN w:val="0"/>
+        <w:bidi/>
+        <w:adjustRightInd w:val="0"/>
+        <w:spacing w:after="0" w:line="360" w:lineRule="auto"/>
+        <w:rPr>
+          <w:rFonts w:ascii="David" w:hAnsi="David" w:cs="David"/>
+          <w:sz w:val="24"/>
+          <w:szCs w:val="24"/>
+        </w:rPr>
+      </w:pPr>
+      <w:r>
+        <w:rPr>
+          <w:rFonts w:ascii="David" w:hAnsi="David" w:cs="David"/>
+          <w:sz w:val="24"/>
+          <w:szCs w:val="24"/>
+        </w:rPr>
+        <w:t>S</w:t>
+      </w:r>
+      <w:r>
+        <w:rPr>
+          <w:rFonts w:ascii="David" w:hAnsi="David" w:cs="David"/>
+          <w:sz w:val="24"/>
+          <w:szCs w:val="24"/>
+        </w:rPr>
+        <w:t>topped</w:t>
+      </w:r>
+      <w:r>
+        <w:rPr>
+          <w:rFonts w:ascii="David" w:hAnsi="David" w:cs="David" w:hint="cs"/>
+          <w:sz w:val="24"/>
+          <w:szCs w:val="24"/>
+          <w:rtl/>
+        </w:rPr>
+        <w:t xml:space="preserve"> </w:t>
+      </w:r>
+      <w:r>
+        <w:rPr>
+          <w:rFonts w:ascii="David" w:hAnsi="David" w:cs="David"/>
+          <w:sz w:val="24"/>
+          <w:szCs w:val="24"/>
+          <w:rtl/>
+        </w:rPr>
+        <w:t>–</w:t>
+      </w:r>
+      <w:r>
+        <w:rPr>
+          <w:rFonts w:ascii="David" w:hAnsi="David" w:cs="David" w:hint="cs"/>
+          <w:sz w:val="24"/>
+          <w:szCs w:val="24"/>
+          <w:rtl/>
+        </w:rPr>
+        <w:t xml:space="preserve"> האם ה-</w:t>
+      </w:r>
+      <w:r>
+        <w:rPr>
+          <w:rFonts w:ascii="David" w:hAnsi="David" w:cs="David"/>
+          <w:sz w:val="24"/>
+          <w:szCs w:val="24"/>
+        </w:rPr>
+        <w:t>job</w:t>
+      </w:r>
+      <w:r>
+        <w:rPr>
+          <w:rFonts w:ascii="David" w:hAnsi="David" w:cs="David" w:hint="cs"/>
+          <w:sz w:val="24"/>
+          <w:szCs w:val="24"/>
+          <w:rtl/>
+        </w:rPr>
+        <w:t xml:space="preserve"> כרגע רץ או הוא עוצר.</w:t>
+      </w:r>
+      <w:r>
+        <w:rPr>
+          <w:rFonts w:ascii="David" w:hAnsi="David" w:cs="David" w:hint="cs"/>
+          <w:sz w:val="24"/>
+          <w:szCs w:val="24"/>
+          <w:rtl/>
+        </w:rPr>
+        <w:t xml:space="preserve"> כאשר </w:t>
+      </w:r>
+      <w:r>
+        <w:rPr>
+          <w:rFonts w:ascii="David" w:hAnsi="David" w:cs="David"/>
+          <w:sz w:val="24"/>
+          <w:szCs w:val="24"/>
+        </w:rPr>
+        <w:t>stopped=1</w:t>
+      </w:r>
+      <w:r>
+        <w:rPr>
+          <w:rFonts w:ascii="David" w:hAnsi="David" w:cs="David" w:hint="cs"/>
+          <w:sz w:val="24"/>
+          <w:szCs w:val="24"/>
+          <w:rtl/>
+        </w:rPr>
+        <w:t xml:space="preserve"> מציין שהתהליך כרגע עוצר ולא </w:t>
+      </w:r>
+      <w:bookmarkStart w:id="0" w:name="_GoBack"/>
+      <w:bookmarkEnd w:id="0"/>
+      <w:r>
+        <w:rPr>
+          <w:rFonts w:ascii="David" w:hAnsi="David" w:cs="David" w:hint="cs"/>
+          <w:sz w:val="24"/>
+          <w:szCs w:val="24"/>
+          <w:rtl/>
+        </w:rPr>
+        <w:t>רץ.</w:t>
+      </w:r>
+    </w:p>
+    <w:p>
+      <w:pPr>
+        <w:pStyle w:val="a3"/>
+        <w:autoSpaceDE w:val="0"/>
+        <w:autoSpaceDN w:val="0"/>
+        <w:bidi/>
+        <w:adjustRightInd w:val="0"/>
+        <w:spacing w:after="0" w:line="360" w:lineRule="auto"/>
+        <w:rPr>
+          <w:rFonts w:ascii="David" w:hAnsi="David" w:cs="David" w:hint="cs"/>
+          <w:sz w:val="24"/>
+          <w:szCs w:val="24"/>
+          <w:rtl/>
+        </w:rPr>
+      </w:pPr>
+    </w:p>
+    <w:p>
+      <w:pPr>
+        <w:autoSpaceDE w:val="0"/>
+        <w:autoSpaceDN w:val="0"/>
+        <w:bidi/>
+        <w:adjustRightInd w:val="0"/>
+        <w:spacing w:after="0" w:line="360" w:lineRule="auto"/>
+        <w:rPr>
+          <w:rFonts w:ascii="David" w:hAnsi="David" w:cs="David"/>
+          <w:sz w:val="24"/>
+          <w:szCs w:val="24"/>
+        </w:rPr>
+      </w:pPr>
+    </w:p>
+    <w:p>
+      <w:pPr>
+        <w:bidi/>
+        <w:spacing w:line="360" w:lineRule="auto"/>
+        <w:rPr>
+          <w:rFonts w:ascii="David" w:hAnsi="David" w:cs="David"/>
+          <w:sz w:val="24"/>
+          <w:szCs w:val="24"/>
           <w:rtl/>
         </w:rPr>
       </w:pPr>
@@ -3117,17 +4037,17 @@
     <w:lsdException w:name="Unresolved Mention" w:semiHidden="1" w:unhideWhenUsed="1"/>
     <w:lsdException w:name="Smart Link" w:semiHidden="1" w:unhideWhenUsed="1"/>
   </w:latentStyles>
-  <w:style w:type="paragraph" w:default="1" w:styleId="Normal">
+  <w:style w:type="paragraph" w:default="1" w:styleId="a">
     <w:name w:val="Normal"/>
     <w:qFormat/>
   </w:style>
-  <w:style w:type="character" w:default="1" w:styleId="DefaultParagraphFont">
+  <w:style w:type="character" w:default="1" w:styleId="a0">
     <w:name w:val="Default Paragraph Font"/>
     <w:uiPriority w:val="1"/>
     <w:semiHidden/>
     <w:unhideWhenUsed/>
   </w:style>
-  <w:style w:type="table" w:default="1" w:styleId="TableNormal">
+  <w:style w:type="table" w:default="1" w:styleId="a1">
     <w:name w:val="Normal Table"/>
     <w:uiPriority w:val="99"/>
     <w:semiHidden/>
@@ -3142,15 +4062,15 @@
       </w:tblCellMar>
     </w:tblPr>
   </w:style>
-  <w:style w:type="numbering" w:default="1" w:styleId="NoList">
+  <w:style w:type="numbering" w:default="1" w:styleId="a2">
     <w:name w:val="No List"/>
     <w:uiPriority w:val="99"/>
     <w:semiHidden/>
     <w:unhideWhenUsed/>
   </w:style>
-  <w:style w:type="paragraph" w:styleId="ListParagraph">
+  <w:style w:type="paragraph" w:styleId="a3">
     <w:name w:val="List Paragraph"/>
-    <w:basedOn w:val="Normal"/>
+    <w:basedOn w:val="a"/>
     <w:uiPriority w:val="34"/>
     <w:qFormat/>
     <w:rsid w:val="00FD18E1"/>

</xml_diff>